<commit_message>
Added Coptic of last Lent doxology
</commit_message>
<xml_diff>
--- a/Doxologies/32 Lent 4.docx
+++ b/Doxologies/32 Lent 4.docx
@@ -65,24 +65,52 @@
             <w:pPr>
               <w:pStyle w:val="CopticHangingVerse"/>
             </w:pPr>
+            <w:r>
+              <w:t>Ϯⲛⲏⲥⲧⲓⲁ̀ ⲛⲉⲙ ⲡⲓϣ̀ⲗⲏⲗ:</w:t>
+            </w:r>
+          </w:p>
+          <w:p>
+            <w:pPr>
+              <w:pStyle w:val="CopticHangingVerse"/>
+            </w:pPr>
+            <w:r>
+              <w:t>ϧⲉⲛ ⲟⲩⲧⲟⲩⲃⲟ ⲛⲉⲙ ⲟⲩⲙⲉⲧⲥⲉⲙⲛⲟⲥ:</w:t>
+            </w:r>
+          </w:p>
+          <w:p>
+            <w:pPr>
+              <w:pStyle w:val="CopticHangingVerse"/>
+            </w:pPr>
+            <w:r>
+              <w:t>ⲛⲉⲙ ⲟⲩⲁ̀ⲅⲁⲡⲏ ⲛ̀ⲁⲧⲇⲟⲗⲟⲥ:</w:t>
+            </w:r>
+          </w:p>
+          <w:p>
+            <w:pPr>
+              <w:pStyle w:val="CopticHangingVerse"/>
+            </w:pPr>
+            <w:r>
+              <w:t>ⲛⲁⲓ ⲛⲉ ⲛⲏⲉϣⲁⲩⲣⲁⲛⲁϥ ⲙ̀Ⲡⲭ̄ⲥ̄.</w:t>
+            </w:r>
+          </w:p>
+        </w:tc>
+        <w:tc>
+          <w:tcPr>
+            <w:tcW w:w="1242" w:type="pct"/>
+          </w:tcPr>
+          <w:p/>
+        </w:tc>
+        <w:tc>
+          <w:tcPr>
+            <w:tcW w:w="1255" w:type="pct"/>
+          </w:tcPr>
+          <w:p>
             <w:bookmarkStart w:id="0" w:name="_GoBack"/>
             <w:bookmarkEnd w:id="0"/>
           </w:p>
         </w:tc>
         <w:tc>
           <w:tcPr>
-            <w:tcW w:w="1242" w:type="pct"/>
-          </w:tcPr>
-          <w:p/>
-        </w:tc>
-        <w:tc>
-          <w:tcPr>
-            <w:tcW w:w="1255" w:type="pct"/>
-          </w:tcPr>
-          <w:p/>
-        </w:tc>
-        <w:tc>
-          <w:tcPr>
             <w:tcW w:w="1255" w:type="pct"/>
           </w:tcPr>
           <w:p>
@@ -106,6 +134,33 @@
             <w:pPr>
               <w:pStyle w:val="CopticHangingVerse"/>
             </w:pPr>
+            <w:r>
+              <w:t>Ϯⲛⲏⲥⲧⲓⲁ̀ ⲛⲉⲙ ⲡⲓϣ̀ⲗⲏⲗ:</w:t>
+            </w:r>
+          </w:p>
+          <w:p>
+            <w:pPr>
+              <w:pStyle w:val="CopticHangingVerse"/>
+            </w:pPr>
+            <w:r>
+              <w:t>ϧⲉⲛ ⲟⲩⲛⲉϩⲡⲓ ⲛⲉⲙ ⲟⲩⲣⲓⲙⲓ:</w:t>
+            </w:r>
+          </w:p>
+          <w:p>
+            <w:pPr>
+              <w:pStyle w:val="CopticHangingVerse"/>
+            </w:pPr>
+            <w:r>
+              <w:t>ⲛⲉⲙ ⲟⲩⲁ̀ⲅⲁⲡⲏ ⲛ̀ⲁⲧⲙⲉⲧϣⲟⲃⲓ:</w:t>
+            </w:r>
+          </w:p>
+          <w:p>
+            <w:pPr>
+              <w:pStyle w:val="CopticHangingVerse"/>
+            </w:pPr>
+            <w:r>
+              <w:t>ⲛⲁⲓ ⲛⲏ ⲛⲏⲉϣⲁⲩⲣⲉⲛⲁϥ ⲙ̀ⲡⲓⲁⲑⲛⲟⲃⲓ.</w:t>
+            </w:r>
           </w:p>
         </w:tc>
         <w:tc>
@@ -140,6 +195,33 @@
             <w:pPr>
               <w:pStyle w:val="CopticHangingVerse"/>
             </w:pPr>
+            <w:r>
+              <w:t>Ϯⲛⲏⲥⲧⲓⲁ̀ ⲛⲉⲙ ⲡⲓϣ̀ⲗⲏⲗ:</w:t>
+            </w:r>
+          </w:p>
+          <w:p>
+            <w:pPr>
+              <w:pStyle w:val="CopticHangingVerse"/>
+            </w:pPr>
+            <w:r>
+              <w:t>Ϧⲉⲛ ⲟⲩϩⲏⲧ ⲉϥⲑⲉⲃⲓⲏⲟⲩⲧ:</w:t>
+            </w:r>
+          </w:p>
+          <w:p>
+            <w:pPr>
+              <w:pStyle w:val="CopticHangingVerse"/>
+            </w:pPr>
+            <w:r>
+              <w:t>ⲛⲉⲙ ⲟⲩⲡ̀ⲛⲉⲩⲙⲁ ⲉϥⲧⲉⲛⲛⲏⲟⲩⲧ:</w:t>
+            </w:r>
+          </w:p>
+          <w:p>
+            <w:pPr>
+              <w:pStyle w:val="CopticHangingVerse"/>
+            </w:pPr>
+            <w:r>
+              <w:t>ⲛⲁⲓ ⲛⲏⲉϣⲁⲩⲣⲁⲛⲁϥ ⲙ̀ⲫⲏⲉⲧⲧⲟⲩⲃⲏⲟⲩⲧ.</w:t>
+            </w:r>
           </w:p>
         </w:tc>
         <w:tc>
@@ -174,6 +256,34 @@
             <w:pPr>
               <w:pStyle w:val="CopticHangingVerse"/>
             </w:pPr>
+            <w:r>
+              <w:t>Ϯⲛⲏⲥⲧⲓⲁ̀ ⲛⲉⲙ ⲡⲓϣ̀ⲗⲏⲗ:</w:t>
+            </w:r>
+          </w:p>
+          <w:p>
+            <w:pPr>
+              <w:pStyle w:val="CopticHangingVerse"/>
+            </w:pPr>
+            <w:r>
+              <w:t>ⲛⲏⲉⲧⲁⲩⲛⲟϩⲉⲙ ⲙ̀ⲡⲓϣⲟⲙⲧ ⲛ̀ⲁ̀ⲗⲟⲩ ⲛ̀ⲁ̀ⲅⲓⲟⲥ:</w:t>
+            </w:r>
+          </w:p>
+          <w:p>
+            <w:pPr>
+              <w:pStyle w:val="CopticHangingVerse"/>
+            </w:pPr>
+            <w:r>
+              <w:lastRenderedPageBreak/>
+              <w:t>Ⲥⲉⲇⲣⲁⲕ Ⲙⲓⲥⲁⲕ Ⲁⲃⲇⲉⲛⲁⲅⲱ:</w:t>
+            </w:r>
+          </w:p>
+          <w:p>
+            <w:pPr>
+              <w:pStyle w:val="CopticHangingVerse"/>
+            </w:pPr>
+            <w:r>
+              <w:t>ⲉ̀ⲃⲟⲗ ϧⲉⲛ ϯϩ̀ⲣⲟ ⲛ̀ⲥⲁⲧⲉ.</w:t>
+            </w:r>
           </w:p>
         </w:tc>
         <w:tc>
@@ -208,6 +318,34 @@
             <w:pPr>
               <w:pStyle w:val="CopticHangingVerse"/>
             </w:pPr>
+            <w:r>
+              <w:lastRenderedPageBreak/>
+              <w:t>Ϯⲛⲏⲥⲧⲓⲁ̀ ⲛⲉⲙ ⲡⲓϣ̀ⲗⲏⲗ:</w:t>
+            </w:r>
+          </w:p>
+          <w:p>
+            <w:pPr>
+              <w:pStyle w:val="CopticHangingVerse"/>
+            </w:pPr>
+            <w:r>
+              <w:t>ⲛ̀ⲑⲱⲟⲩ ⲡⲉ ⲡ̀ϩⲟⲡⲗⲟⲛ ⲙ̀ⲡⲓϭⲣⲟ:</w:t>
+            </w:r>
+          </w:p>
+          <w:p>
+            <w:pPr>
+              <w:pStyle w:val="CopticHangingVerse"/>
+            </w:pPr>
+            <w:r>
+              <w:t>ⲛ̀ⲑⲱⲟⲩ ⲛⲉ ⲛⲏⲉⲧⲁⲩⲙⲟϣⲓ ⲛ̀ϧⲏⲧⲟⲩ:</w:t>
+            </w:r>
+          </w:p>
+          <w:p>
+            <w:pPr>
+              <w:pStyle w:val="CopticHangingVerse"/>
+            </w:pPr>
+            <w:r>
+              <w:t>ⲛ̀ϫⲉ ⲛⲓⲭ̀ⲣⲓⲥⲧⲓⲁⲛⲟⲥ.</w:t>
+            </w:r>
           </w:p>
         </w:tc>
         <w:tc>
@@ -242,6 +380,33 @@
             <w:pPr>
               <w:pStyle w:val="CopticHangingVerse"/>
             </w:pPr>
+            <w:r>
+              <w:t>Ϩⲓⲧⲉⲛ ϯⲛⲏⲥⲧⲓⲁ̀ ⲛⲉⲙ ⲡⲓϣ̀ⲗⲏⲗ:</w:t>
+            </w:r>
+          </w:p>
+          <w:p>
+            <w:pPr>
+              <w:pStyle w:val="CopticHangingVerse"/>
+            </w:pPr>
+            <w:r>
+              <w:t>ⲁϥⲉⲣⲡ̀ⲉⲙⲡ̀ϣⲁ ⲛ̀ϫⲉ Ⲁⲃⲣⲁⲁⲙ:</w:t>
+            </w:r>
+          </w:p>
+          <w:p>
+            <w:pPr>
+              <w:pStyle w:val="CopticHangingVerse"/>
+            </w:pPr>
+            <w:r>
+              <w:t>ⲉⲑⲣⲉ Ⲫϯ ϫⲱⲓⲗⲓ ⲉ̀ⲣⲟϥ:</w:t>
+            </w:r>
+          </w:p>
+          <w:p>
+            <w:pPr>
+              <w:pStyle w:val="CopticHangingVerse"/>
+            </w:pPr>
+            <w:r>
+              <w:t>ⲛⲉⲙ ⲛⲉϥⲁⲅⲅⲉⲗⲟⲥ ⲉ̄ⲑ̄ⲩ̄.</w:t>
+            </w:r>
           </w:p>
         </w:tc>
         <w:tc>
@@ -276,6 +441,33 @@
             <w:pPr>
               <w:pStyle w:val="CopticHangingVerse"/>
             </w:pPr>
+            <w:r>
+              <w:t>Ϩⲓⲧⲉⲛ ϯⲛⲏⲥⲧⲓⲁ̀ ⲛⲉⲙ ⲡⲓϣ̀ⲗⲏⲗ:</w:t>
+            </w:r>
+          </w:p>
+          <w:p>
+            <w:pPr>
+              <w:pStyle w:val="CopticHangingVerse"/>
+            </w:pPr>
+            <w:r>
+              <w:t>ⲁϥⲓ̀ⲛⲓ ⲉ̀ⲡ̀ϣⲱⲓ ⲛ̀Ⲓⲥⲁⲁⲕ:</w:t>
+            </w:r>
+          </w:p>
+          <w:p>
+            <w:pPr>
+              <w:pStyle w:val="CopticHangingVerse"/>
+            </w:pPr>
+            <w:r>
+              <w:t>ⲛ̀ⲟⲩⲑⲩⲥⲓⲁ̀ ⲉⲧⲟⲩⲃⲏⲟⲩⲧ:</w:t>
+            </w:r>
+          </w:p>
+          <w:p>
+            <w:pPr>
+              <w:pStyle w:val="CopticHangingVerse"/>
+            </w:pPr>
+            <w:r>
+              <w:t>ⲁϥϯⲙⲏⲓⲛⲓ ⲉ̀Ⲡⲭ̄ⲥ̄.</w:t>
+            </w:r>
           </w:p>
         </w:tc>
         <w:tc>
@@ -310,6 +502,1765 @@
             <w:pPr>
               <w:pStyle w:val="CopticHangingVerse"/>
             </w:pPr>
+            <w:r>
+              <w:t>Ϩⲓⲧⲉⲛ ϯⲛⲏⲥⲧⲓⲁ̀ ⲛⲉⲙ ⲡⲓϣ̀ⲗⲏⲗ:</w:t>
+            </w:r>
+          </w:p>
+          <w:p>
+            <w:pPr>
+              <w:pStyle w:val="CopticHangingVerse"/>
+            </w:pPr>
+            <w:r>
+              <w:lastRenderedPageBreak/>
+              <w:t>ⲁϥⲛⲟϩⲉⲙ ⲛ̀ϫⲉ Ⲓⲁⲕⲱⲃ:</w:t>
+            </w:r>
+          </w:p>
+          <w:p>
+            <w:pPr>
+              <w:pStyle w:val="CopticHangingVerse"/>
+            </w:pPr>
+            <w:r>
+              <w:t>ⲉ̀ⲃⲟⲗϧⲉⲛ ⲡⲉϥⲥⲟⲛ Ⲏ ⲥⲁⲩ:</w:t>
+            </w:r>
+          </w:p>
+          <w:p>
+            <w:pPr>
+              <w:pStyle w:val="CopticHangingVerse"/>
+            </w:pPr>
+            <w:r>
+              <w:t>ⲟⲩⲟϩ ⲁϥϭⲓ ⲛ̀ⲟⲩⲥ̀ⲙⲟⲩ ⲉ̀ⲃⲟⲗϧⲉⲛ ⲡⲉϥⲓⲱⲧ.</w:t>
+            </w:r>
+          </w:p>
+        </w:tc>
+        <w:tc>
+          <w:tcPr>
+            <w:tcW w:w="1242" w:type="pct"/>
+          </w:tcPr>
+          <w:p/>
+        </w:tc>
+        <w:tc>
+          <w:tcPr>
+            <w:tcW w:w="1255" w:type="pct"/>
+          </w:tcPr>
+          <w:p/>
+        </w:tc>
+        <w:tc>
+          <w:tcPr>
+            <w:tcW w:w="1255" w:type="pct"/>
+          </w:tcPr>
+          <w:p>
+            <w:pPr>
+              <w:ind w:left="196" w:hanging="196"/>
+            </w:pPr>
+          </w:p>
+        </w:tc>
+      </w:tr>
+      <w:tr>
+        <w:tc>
+          <w:tcPr>
+            <w:tcW w:w="1248" w:type="pct"/>
+          </w:tcPr>
+          <w:p>
+            <w:pPr>
+              <w:pStyle w:val="CopticHangingVerse"/>
+            </w:pPr>
+            <w:r>
+              <w:lastRenderedPageBreak/>
+              <w:t>Ϩⲓⲧⲉⲛ ϯⲛⲏⲥⲧⲓⲁ̀ ⲛⲉⲙ ⲡⲓϣ̀ⲗⲏⲗ:</w:t>
+            </w:r>
+          </w:p>
+          <w:p>
+            <w:pPr>
+              <w:pStyle w:val="CopticHangingVerse"/>
+            </w:pPr>
+            <w:r>
+              <w:t>ⲁ̀Ⲡⲟ̄ⲥ̄ ϣⲉⲛϩⲏⲧ ϧⲁ ⲛⲉϥⲃⲱⲕ:</w:t>
+            </w:r>
+          </w:p>
+          <w:p>
+            <w:pPr>
+              <w:pStyle w:val="CopticHangingVerse"/>
+            </w:pPr>
+            <w:r>
+              <w:t>ⲡⲓⲁ̀ⲅⲁⲑⲟⲥ Ⲓⲱⲃ ⲡⲓⲑ̀ⲙⲏⲓ:</w:t>
+            </w:r>
+          </w:p>
+          <w:p>
+            <w:pPr>
+              <w:pStyle w:val="CopticHangingVerse"/>
+            </w:pPr>
+            <w:r>
+              <w:t>ⲟⲩⲟϩ ⲁϥϯ ⲛⲁϥ ⲛ̀ⲟⲩⲧⲁⲗϭⲟ</w:t>
+            </w:r>
+          </w:p>
+        </w:tc>
+        <w:tc>
+          <w:tcPr>
+            <w:tcW w:w="1242" w:type="pct"/>
+          </w:tcPr>
+          <w:p/>
+        </w:tc>
+        <w:tc>
+          <w:tcPr>
+            <w:tcW w:w="1255" w:type="pct"/>
+          </w:tcPr>
+          <w:p/>
+        </w:tc>
+        <w:tc>
+          <w:tcPr>
+            <w:tcW w:w="1255" w:type="pct"/>
+          </w:tcPr>
+          <w:p>
+            <w:pPr>
+              <w:ind w:left="196" w:hanging="196"/>
+            </w:pPr>
+          </w:p>
+        </w:tc>
+      </w:tr>
+      <w:tr>
+        <w:tc>
+          <w:tcPr>
+            <w:tcW w:w="1248" w:type="pct"/>
+          </w:tcPr>
+          <w:p>
+            <w:pPr>
+              <w:pStyle w:val="CopticHangingVerse"/>
+            </w:pPr>
+            <w:r>
+              <w:t>Ϩⲓⲧⲉⲛ ϯⲛⲏⲥⲧⲓⲁ̀ ⲛⲉⲙ ⲡⲓϣ̀ⲗⲏⲗ:</w:t>
+            </w:r>
+          </w:p>
+          <w:p>
+            <w:pPr>
+              <w:pStyle w:val="CopticHangingVerse"/>
+            </w:pPr>
+            <w:r>
+              <w:t>ⲁⲩⲱⲗⲓ ⲛ̀Ⲓⲱⲥⲏⲫ:</w:t>
+            </w:r>
+          </w:p>
+          <w:p>
+            <w:pPr>
+              <w:pStyle w:val="CopticHangingVerse"/>
+            </w:pPr>
+            <w:r>
+              <w:t>ⲁϥⲉⲣⲟⲩⲣⲟ ⲉ̀ϫⲉⲛ Ⲭⲏⲙⲓ:</w:t>
+            </w:r>
+          </w:p>
+          <w:p>
+            <w:pPr>
+              <w:pStyle w:val="CopticHangingVerse"/>
+            </w:pPr>
+            <w:r>
+              <w:t>ⲟⲩⲟϩ ⲁϥⲛⲟϩⲉⲙ ⲉ̀ⲃⲟⲗϧⲉⲛ ϯⲡⲟⲣⲛⲏ.</w:t>
+            </w:r>
+          </w:p>
+        </w:tc>
+        <w:tc>
+          <w:tcPr>
+            <w:tcW w:w="1242" w:type="pct"/>
+          </w:tcPr>
+          <w:p/>
+        </w:tc>
+        <w:tc>
+          <w:tcPr>
+            <w:tcW w:w="1255" w:type="pct"/>
+          </w:tcPr>
+          <w:p/>
+        </w:tc>
+        <w:tc>
+          <w:tcPr>
+            <w:tcW w:w="1255" w:type="pct"/>
+          </w:tcPr>
+          <w:p>
+            <w:pPr>
+              <w:ind w:left="196" w:hanging="196"/>
+            </w:pPr>
+          </w:p>
+        </w:tc>
+      </w:tr>
+      <w:tr>
+        <w:tc>
+          <w:tcPr>
+            <w:tcW w:w="1248" w:type="pct"/>
+          </w:tcPr>
+          <w:p>
+            <w:pPr>
+              <w:pStyle w:val="CopticHangingVerse"/>
+            </w:pPr>
+            <w:r>
+              <w:t>Ϩⲓⲧⲉⲛ ϯⲛⲏⲥⲧⲓⲁ̀ ⲛⲉⲙ ⲡⲓϣ̀ⲗⲏⲗ:</w:t>
+            </w:r>
+          </w:p>
+          <w:p>
+            <w:pPr>
+              <w:pStyle w:val="CopticHangingVerse"/>
+            </w:pPr>
+            <w:r>
+              <w:t>ⲁ̀Ⲫϯ ⲱⲗⲓ ⲙ̀ⲡⲉϫⲱⲛⲧ:</w:t>
+            </w:r>
+          </w:p>
+          <w:p>
+            <w:pPr>
+              <w:pStyle w:val="CopticHangingVerse"/>
+            </w:pPr>
+            <w:r>
+              <w:t>ⲉ̀ⲃⲟⲗϩⲁ ⲛⲓⲣⲉⲙⲚⲓⲛⲉⲩⲏ:</w:t>
+            </w:r>
+          </w:p>
+          <w:p>
+            <w:pPr>
+              <w:pStyle w:val="CopticHangingVerse"/>
+            </w:pPr>
+            <w:r>
+              <w:t xml:space="preserve">ⲟⲩⲟϩ ⲁϥⲛⲁϩⲙⲟⲩ ⲉ̀ⲃⲟⲗϧⲉⲛ </w:t>
+            </w:r>
+            <w:r>
+              <w:lastRenderedPageBreak/>
+              <w:t>ⲛⲟⲩⲛⲟⲃⲓ.</w:t>
+            </w:r>
+          </w:p>
+        </w:tc>
+        <w:tc>
+          <w:tcPr>
+            <w:tcW w:w="1242" w:type="pct"/>
+          </w:tcPr>
+          <w:p/>
+        </w:tc>
+        <w:tc>
+          <w:tcPr>
+            <w:tcW w:w="1255" w:type="pct"/>
+          </w:tcPr>
+          <w:p/>
+        </w:tc>
+        <w:tc>
+          <w:tcPr>
+            <w:tcW w:w="1255" w:type="pct"/>
+          </w:tcPr>
+          <w:p>
+            <w:pPr>
+              <w:ind w:left="196" w:hanging="196"/>
+            </w:pPr>
+          </w:p>
+        </w:tc>
+      </w:tr>
+      <w:tr>
+        <w:tc>
+          <w:tcPr>
+            <w:tcW w:w="1248" w:type="pct"/>
+          </w:tcPr>
+          <w:p>
+            <w:pPr>
+              <w:pStyle w:val="CopticHangingVerse"/>
+            </w:pPr>
+            <w:r>
+              <w:lastRenderedPageBreak/>
+              <w:t>Ϩⲓⲧⲉⲛ ϯⲛⲏⲥⲧⲓⲁ̀ ⲛⲉⲙ ⲡⲓϣ̀ⲗⲏⲗ:</w:t>
+            </w:r>
+          </w:p>
+          <w:p>
+            <w:pPr>
+              <w:pStyle w:val="CopticHangingVerse"/>
+            </w:pPr>
+            <w:r>
+              <w:t>ⲛⲓⲡ̀ⲣⲟⲫⲏⲧⲏⲥ ⲛⲉⲙ ⲛⲓⲑ̀ⲙⲏⲓ:</w:t>
+            </w:r>
+          </w:p>
+          <w:p>
+            <w:pPr>
+              <w:pStyle w:val="CopticHangingVerse"/>
+            </w:pPr>
+            <w:r>
+              <w:t>ⲁⲩⲉⲣⲡ̀ⲣⲟⲫⲉⲧⲉⲩⲛⲓ ⲧⲏⲣⲟⲩ:</w:t>
+            </w:r>
+          </w:p>
+          <w:p>
+            <w:pPr>
+              <w:pStyle w:val="CopticHangingVerse"/>
+            </w:pPr>
+            <w:r>
+              <w:t>ⲉⲑⲃⲏⲧϥ ϧⲉⲛ ⲟⲩⲑⲟ ⲛ̀ⲣⲏϯ.</w:t>
+            </w:r>
+          </w:p>
+        </w:tc>
+        <w:tc>
+          <w:tcPr>
+            <w:tcW w:w="1242" w:type="pct"/>
+          </w:tcPr>
+          <w:p/>
+        </w:tc>
+        <w:tc>
+          <w:tcPr>
+            <w:tcW w:w="1255" w:type="pct"/>
+          </w:tcPr>
+          <w:p/>
+        </w:tc>
+        <w:tc>
+          <w:tcPr>
+            <w:tcW w:w="1255" w:type="pct"/>
+          </w:tcPr>
+          <w:p>
+            <w:pPr>
+              <w:ind w:left="196" w:hanging="196"/>
+            </w:pPr>
+          </w:p>
+        </w:tc>
+      </w:tr>
+      <w:tr>
+        <w:tc>
+          <w:tcPr>
+            <w:tcW w:w="1248" w:type="pct"/>
+          </w:tcPr>
+          <w:p>
+            <w:pPr>
+              <w:pStyle w:val="CopticHangingVerse"/>
+            </w:pPr>
+            <w:r>
+              <w:t>Ϩⲓⲧⲛⲉ ϯⲛⲏⲥⲧⲓⲁ̀ ⲛⲉⲙ ⲡⲓϣ̀ⲗⲏⲗ:</w:t>
+            </w:r>
+          </w:p>
+          <w:p>
+            <w:pPr>
+              <w:pStyle w:val="CopticHangingVerse"/>
+            </w:pPr>
+            <w:r>
+              <w:t>ⲛⲓⲁ̀ⲡⲟⲥⲧⲟⲗⲟⲥ ⲛ̀ⲁ̀ⲅⲓⲟⲥ:</w:t>
+            </w:r>
+          </w:p>
+          <w:p>
+            <w:pPr>
+              <w:pStyle w:val="CopticHangingVerse"/>
+            </w:pPr>
+            <w:r>
+              <w:t>ⲁϥⲟⲩⲟⲣⲡⲟⲩ ⲉⲩⲉⲣⲕⲩⲣⲓⲍⲓⲛ:</w:t>
+            </w:r>
+          </w:p>
+          <w:p>
+            <w:pPr>
+              <w:pStyle w:val="CopticHangingVerse"/>
+            </w:pPr>
+            <w:r>
+              <w:t>ϧⲉⲛ ϯⲟⲓⲕⲟⲩⲙⲉⲛⲏ ⲧⲏⲣⲥ.</w:t>
+            </w:r>
+          </w:p>
+        </w:tc>
+        <w:tc>
+          <w:tcPr>
+            <w:tcW w:w="1242" w:type="pct"/>
+          </w:tcPr>
+          <w:p/>
+        </w:tc>
+        <w:tc>
+          <w:tcPr>
+            <w:tcW w:w="1255" w:type="pct"/>
+          </w:tcPr>
+          <w:p/>
+        </w:tc>
+        <w:tc>
+          <w:tcPr>
+            <w:tcW w:w="1255" w:type="pct"/>
+          </w:tcPr>
+          <w:p>
+            <w:pPr>
+              <w:ind w:left="196" w:hanging="196"/>
+            </w:pPr>
+          </w:p>
+        </w:tc>
+      </w:tr>
+      <w:tr>
+        <w:tc>
+          <w:tcPr>
+            <w:tcW w:w="1248" w:type="pct"/>
+          </w:tcPr>
+          <w:p>
+            <w:pPr>
+              <w:pStyle w:val="CopticHangingVerse"/>
+            </w:pPr>
+            <w:r>
+              <w:t>Ϩⲓⲧⲉⲛ ϯⲛⲏⲥⲧⲓⲁ̀ ⲛⲉⲙ ⲡⲓϣ̀ⲗⲏⲗ:</w:t>
+            </w:r>
+          </w:p>
+          <w:p>
+            <w:pPr>
+              <w:pStyle w:val="CopticHangingVerse"/>
+            </w:pPr>
+            <w:r>
+              <w:t>ⲛⲓⲥ̀ⲧⲁⲩⲣⲟⲫⲟⲣⲟⲥ ⲛⲉⲙ ⲛⲓⲇⲓⲕⲉⲟⲥ:</w:t>
+            </w:r>
+          </w:p>
+          <w:p>
+            <w:pPr>
+              <w:pStyle w:val="CopticHangingVerse"/>
+            </w:pPr>
+            <w:r>
+              <w:t>ⲛⲁⲓ ⲁ̀Ⲫϯ ϭⲱⲣⲡ ⲛⲱⲟⲩ:</w:t>
+            </w:r>
+          </w:p>
+          <w:p>
+            <w:pPr>
+              <w:pStyle w:val="CopticHangingVerse"/>
+            </w:pPr>
+            <w:r>
+              <w:t>ⲛ̀ϩⲁⲛⲛⲓϣϯ ⲙ̀ⲙⲩⲥⲧⲏⲣⲓⲟⲛ.</w:t>
+            </w:r>
+          </w:p>
+        </w:tc>
+        <w:tc>
+          <w:tcPr>
+            <w:tcW w:w="1242" w:type="pct"/>
+          </w:tcPr>
+          <w:p/>
+        </w:tc>
+        <w:tc>
+          <w:tcPr>
+            <w:tcW w:w="1255" w:type="pct"/>
+          </w:tcPr>
+          <w:p/>
+        </w:tc>
+        <w:tc>
+          <w:tcPr>
+            <w:tcW w:w="1255" w:type="pct"/>
+          </w:tcPr>
+          <w:p>
+            <w:pPr>
+              <w:ind w:left="196" w:hanging="196"/>
+            </w:pPr>
+          </w:p>
+        </w:tc>
+      </w:tr>
+      <w:tr>
+        <w:tc>
+          <w:tcPr>
+            <w:tcW w:w="1248" w:type="pct"/>
+          </w:tcPr>
+          <w:p>
+            <w:pPr>
+              <w:pStyle w:val="CopticHangingVerse"/>
+            </w:pPr>
+            <w:r>
+              <w:t>Ϩⲓⲧⲉⲛ ϯⲛⲏⲥⲧⲓⲁ̀ ⲛⲉⲙ ⲡⲓϣ̀ⲗⲏⲗ:</w:t>
+            </w:r>
+          </w:p>
+          <w:p>
+            <w:pPr>
+              <w:pStyle w:val="CopticHangingVerse"/>
+            </w:pPr>
+            <w:r>
+              <w:lastRenderedPageBreak/>
+              <w:t>ⲛⲓⲁⲑⲗⲏⲧⲏⲥ ⲙ̀ⲙⲁⲣⲧⲩⲣⲟⲥ:</w:t>
+            </w:r>
+          </w:p>
+          <w:p>
+            <w:pPr>
+              <w:pStyle w:val="CopticHangingVerse"/>
+            </w:pPr>
+            <w:r>
+              <w:t>ⲁⲩⲉⲣⲫⲟⲣⲓⲛ ⲡⲓⲭ̀ⲗⲟⲙ ⲛ̀ⲁⲧⲗⲱⲙ:</w:t>
+            </w:r>
+          </w:p>
+          <w:p>
+            <w:pPr>
+              <w:pStyle w:val="CopticHangingVerse"/>
+            </w:pPr>
+            <w:r>
+              <w:t>ⲛ̀ⲧⲉ ϯⲙⲉⲧⲙⲁⲣⲧⲩⲣⲟⲥ.</w:t>
+            </w:r>
+          </w:p>
+        </w:tc>
+        <w:tc>
+          <w:tcPr>
+            <w:tcW w:w="1242" w:type="pct"/>
+          </w:tcPr>
+          <w:p/>
+        </w:tc>
+        <w:tc>
+          <w:tcPr>
+            <w:tcW w:w="1255" w:type="pct"/>
+          </w:tcPr>
+          <w:p/>
+        </w:tc>
+        <w:tc>
+          <w:tcPr>
+            <w:tcW w:w="1255" w:type="pct"/>
+          </w:tcPr>
+          <w:p>
+            <w:pPr>
+              <w:ind w:left="196" w:hanging="196"/>
+            </w:pPr>
+          </w:p>
+        </w:tc>
+      </w:tr>
+      <w:tr>
+        <w:tc>
+          <w:tcPr>
+            <w:tcW w:w="1248" w:type="pct"/>
+          </w:tcPr>
+          <w:p>
+            <w:pPr>
+              <w:pStyle w:val="CopticHangingVerse"/>
+            </w:pPr>
+            <w:r>
+              <w:lastRenderedPageBreak/>
+              <w:t>Ⲇⲁⲛⲓⲏⲗ ⲁϥⲉⲣⲛⲏⲥⲧⲉⲩⲓⲛ:</w:t>
+            </w:r>
+          </w:p>
+          <w:p>
+            <w:pPr>
+              <w:pStyle w:val="CopticHangingVerse"/>
+            </w:pPr>
+            <w:r>
+              <w:t>ⲁϥϣ̀ⲑⲁⲙ ⲛ̀ⲣⲱⲟⲩ ⲛ̀ⲛⲓⲙⲟⲩⲓ̀:</w:t>
+            </w:r>
+          </w:p>
+          <w:p>
+            <w:pPr>
+              <w:pStyle w:val="CopticHangingVerse"/>
+            </w:pPr>
+            <w:r>
+              <w:t>ⲙ̀ⲡⲟⲩϭⲓⲛⲉⲙ ⲡⲉϥⲥⲱⲙⲁ:</w:t>
+            </w:r>
+          </w:p>
+          <w:p>
+            <w:pPr>
+              <w:pStyle w:val="CopticHangingVerse"/>
+            </w:pPr>
+            <w:r>
+              <w:t>ⲉⲑⲃⲉ ⲡⲓϣ̀ⲗⲏⲗ ⲛⲉⲙ ϯⲛⲏⲥⲧⲓⲁ̀.</w:t>
+            </w:r>
+          </w:p>
+        </w:tc>
+        <w:tc>
+          <w:tcPr>
+            <w:tcW w:w="1242" w:type="pct"/>
+          </w:tcPr>
+          <w:p/>
+        </w:tc>
+        <w:tc>
+          <w:tcPr>
+            <w:tcW w:w="1255" w:type="pct"/>
+          </w:tcPr>
+          <w:p/>
+        </w:tc>
+        <w:tc>
+          <w:tcPr>
+            <w:tcW w:w="1255" w:type="pct"/>
+          </w:tcPr>
+          <w:p>
+            <w:pPr>
+              <w:ind w:left="196" w:hanging="196"/>
+            </w:pPr>
+          </w:p>
+        </w:tc>
+      </w:tr>
+      <w:tr>
+        <w:tc>
+          <w:tcPr>
+            <w:tcW w:w="1248" w:type="pct"/>
+          </w:tcPr>
+          <w:p>
+            <w:pPr>
+              <w:pStyle w:val="CopticHangingVerse"/>
+            </w:pPr>
+            <w:r>
+              <w:t>Ⲡⲉⲛⲥⲱⲧⲏⲣ ⲁϥⲉⲣⲛⲏⲥⲧⲉϣⲓⲛ:</w:t>
+            </w:r>
+          </w:p>
+          <w:p>
+            <w:pPr>
+              <w:pStyle w:val="CopticHangingVerse"/>
+            </w:pPr>
+            <w:r>
+              <w:t>ⲛ̀ϩ̀ⲙⲉ ⲛ̀ⲉ̀ϩⲟⲟⲩ ⲛⲉⲙ ϩ̀ⲙⲉ ⲛ̀ⲉ̀ϫⲱⲣϩ:</w:t>
+            </w:r>
+          </w:p>
+          <w:p>
+            <w:pPr>
+              <w:pStyle w:val="CopticHangingVerse"/>
+            </w:pPr>
+            <w:r>
+              <w:t>ϣⲁⲛ̀ⲧⲉϥⲧ̀ⲥⲁⲃⲟⲛ ⲙ̀ⲡⲓⲙⲱⲓⲧ:</w:t>
+            </w:r>
+          </w:p>
+          <w:p>
+            <w:pPr>
+              <w:pStyle w:val="CopticHangingVerse"/>
+            </w:pPr>
+            <w:r>
+              <w:t>ⲉ̀ⲧⲉⲛⲛⲁⲟⲩϫⲁⲓ ⲉ̀ⲃⲟⲗ ϩⲓⲧⲟⲧϥ.</w:t>
+            </w:r>
+          </w:p>
+        </w:tc>
+        <w:tc>
+          <w:tcPr>
+            <w:tcW w:w="1242" w:type="pct"/>
+          </w:tcPr>
+          <w:p/>
+        </w:tc>
+        <w:tc>
+          <w:tcPr>
+            <w:tcW w:w="1255" w:type="pct"/>
+          </w:tcPr>
+          <w:p/>
+        </w:tc>
+        <w:tc>
+          <w:tcPr>
+            <w:tcW w:w="1255" w:type="pct"/>
+          </w:tcPr>
+          <w:p>
+            <w:pPr>
+              <w:ind w:left="196" w:hanging="196"/>
+            </w:pPr>
+          </w:p>
+        </w:tc>
+      </w:tr>
+      <w:tr>
+        <w:tc>
+          <w:tcPr>
+            <w:tcW w:w="1248" w:type="pct"/>
+          </w:tcPr>
+          <w:p>
+            <w:pPr>
+              <w:pStyle w:val="CopticHangingVerse"/>
+            </w:pPr>
+            <w:r>
+              <w:t>Ⲙⲁⲣⲉⲛϣ̀ⲗⲏⲗ ⲛ̀ⲧⲉⲛⲉⲣⲛⲏⲥⲧⲉⲩⲓⲛ:</w:t>
+            </w:r>
+          </w:p>
+          <w:p>
+            <w:pPr>
+              <w:pStyle w:val="CopticHangingVerse"/>
+            </w:pPr>
+            <w:r>
+              <w:t>ϧⲉⲛ ⲟⲩⲙⲉⲑⲙⲏⲓ ⲛⲉⲙ ⲟⲩⲧⲟⲩⲃⲟ:</w:t>
+            </w:r>
+          </w:p>
+          <w:p>
+            <w:pPr>
+              <w:pStyle w:val="CopticHangingVerse"/>
+            </w:pPr>
+            <w:r>
+              <w:t>ⲟⲩⲙⲉⲩⲓ̀ ⲛⲉⲙ ⲟⲩⲁ̀ⲅⲁⲡⲏ:</w:t>
+            </w:r>
+          </w:p>
+          <w:p>
+            <w:pPr>
+              <w:pStyle w:val="CopticHangingVerse"/>
+            </w:pPr>
+            <w:r>
+              <w:t>ⲉⲛⲱϣ ⲉ̀ⲃⲟⲗ ⲉⲛϫⲱ ⲙ̀ⲙⲟⲥ.</w:t>
+            </w:r>
+          </w:p>
+        </w:tc>
+        <w:tc>
+          <w:tcPr>
+            <w:tcW w:w="1242" w:type="pct"/>
+          </w:tcPr>
+          <w:p/>
+        </w:tc>
+        <w:tc>
+          <w:tcPr>
+            <w:tcW w:w="1255" w:type="pct"/>
+          </w:tcPr>
+          <w:p/>
+        </w:tc>
+        <w:tc>
+          <w:tcPr>
+            <w:tcW w:w="1255" w:type="pct"/>
+          </w:tcPr>
+          <w:p>
+            <w:pPr>
+              <w:ind w:left="196" w:hanging="196"/>
+            </w:pPr>
+          </w:p>
+        </w:tc>
+      </w:tr>
+      <w:tr>
+        <w:tc>
+          <w:tcPr>
+            <w:tcW w:w="1248" w:type="pct"/>
+          </w:tcPr>
+          <w:p>
+            <w:pPr>
+              <w:pStyle w:val="CopticHangingVerse"/>
+            </w:pPr>
+            <w:r>
+              <w:t>Ϫⲉ Ⲡⲉⲛⲓⲟⲧ ⲉⲧϧⲉⲛ ⲛⲓⲫⲏⲟⲩⲓ̀:</w:t>
+            </w:r>
+          </w:p>
+          <w:p>
+            <w:pPr>
+              <w:pStyle w:val="CopticHangingVerse"/>
+            </w:pPr>
+            <w:r>
+              <w:lastRenderedPageBreak/>
+              <w:t>ⲫⲏⲉⲧⲥⲱⲟⲩⲛ ⲛ̀ⲛⲁⲙⲉⲩⲓ̀:</w:t>
+            </w:r>
+          </w:p>
+          <w:p>
+            <w:pPr>
+              <w:pStyle w:val="CopticHangingVerse"/>
+            </w:pPr>
+            <w:r>
+              <w:t>ⲕⲁⲧⲁ ⲡⲉⲕⲛⲁⲓ ⲁ̀ⲣⲓⲡⲁⲙⲉⲩⲓ̀:</w:t>
+            </w:r>
+          </w:p>
+          <w:p>
+            <w:pPr>
+              <w:pStyle w:val="CopticHangingVerse"/>
+            </w:pPr>
+            <w:r>
+              <w:t>ⲛ̀ϩ̀ⲣⲏⲓ ϧⲛⲉ ⲑ̀ⲙⲉⲧⲟⲩⲣⲟ ⲛ̀ⲛⲓⲫⲏⲟⲩⲓ̀.</w:t>
+            </w:r>
+          </w:p>
+        </w:tc>
+        <w:tc>
+          <w:tcPr>
+            <w:tcW w:w="1242" w:type="pct"/>
+          </w:tcPr>
+          <w:p/>
+        </w:tc>
+        <w:tc>
+          <w:tcPr>
+            <w:tcW w:w="1255" w:type="pct"/>
+          </w:tcPr>
+          <w:p/>
+        </w:tc>
+        <w:tc>
+          <w:tcPr>
+            <w:tcW w:w="1255" w:type="pct"/>
+          </w:tcPr>
+          <w:p>
+            <w:pPr>
+              <w:ind w:left="196" w:hanging="196"/>
+            </w:pPr>
+          </w:p>
+        </w:tc>
+      </w:tr>
+      <w:tr>
+        <w:tc>
+          <w:tcPr>
+            <w:tcW w:w="1248" w:type="pct"/>
+          </w:tcPr>
+          <w:p>
+            <w:pPr>
+              <w:pStyle w:val="CopticHangingVerse"/>
+            </w:pPr>
+            <w:r>
+              <w:lastRenderedPageBreak/>
+              <w:t>Ϫⲉ Ⲡⲉⲛⲓⲱⲧ ⲉⲧϧⲉⲛ ⲛⲓⲫⲏⲟⲩⲓ̀:</w:t>
+            </w:r>
+          </w:p>
+          <w:p>
+            <w:pPr>
+              <w:pStyle w:val="CopticHangingVerse"/>
+            </w:pPr>
+            <w:r>
+              <w:t>ⲙⲁⲣⲉϥⲧⲟⲩⲃⲟ ⲛ̀ϫⲉ ⲡⲉⲕⲣⲁⲛ:</w:t>
+            </w:r>
+          </w:p>
+          <w:p>
+            <w:pPr>
+              <w:pStyle w:val="CopticHangingVerse"/>
+            </w:pPr>
+            <w:r>
+              <w:t>ⲙⲁⲣⲉⲥⲓ̀ ⲛ̀ϫⲉ ⲧⲉⲕⲙⲉⲧⲟⲩⲣⲟ:</w:t>
+            </w:r>
+          </w:p>
+          <w:p>
+            <w:pPr>
+              <w:pStyle w:val="CopticHangingVerse"/>
+            </w:pPr>
+            <w:r>
+              <w:t>ϫⲉ ⲫⲱⲕ ⲡⲉ ⲡⲓⲱ̀ⲟⲩ ⲛⲉⲙ ⲡⲓⲧⲁⲓⲟ̀.</w:t>
+            </w:r>
+          </w:p>
+        </w:tc>
+        <w:tc>
+          <w:tcPr>
+            <w:tcW w:w="1242" w:type="pct"/>
+          </w:tcPr>
+          <w:p/>
+        </w:tc>
+        <w:tc>
+          <w:tcPr>
+            <w:tcW w:w="1255" w:type="pct"/>
+          </w:tcPr>
+          <w:p/>
+        </w:tc>
+        <w:tc>
+          <w:tcPr>
+            <w:tcW w:w="1255" w:type="pct"/>
+          </w:tcPr>
+          <w:p>
+            <w:pPr>
+              <w:ind w:left="196" w:hanging="196"/>
+            </w:pPr>
+          </w:p>
+        </w:tc>
+      </w:tr>
+      <w:tr>
+        <w:tc>
+          <w:tcPr>
+            <w:tcW w:w="1248" w:type="pct"/>
+          </w:tcPr>
+          <w:p>
+            <w:pPr>
+              <w:pStyle w:val="CopticHangingVerse"/>
+            </w:pPr>
+            <w:r>
+              <w:t>Ϫⲉ Ⲡⲉⲛⲓⲱⲧ ⲉⲧϧⲉⲛ ⲛⲓⲫⲏⲟⲩⲓ̀:</w:t>
+            </w:r>
+          </w:p>
+          <w:p>
+            <w:pPr>
+              <w:pStyle w:val="CopticHangingVerse"/>
+            </w:pPr>
+            <w:r>
+              <w:t>ⲫⲏⲉⲧⲱⲗⲓ ⲙ̀ⲫ̀ⲛⲟⲃⲓ ⲙ̀ⲡⲓⲕⲟⲥⲙⲟⲥ:</w:t>
+            </w:r>
+          </w:p>
+          <w:p>
+            <w:pPr>
+              <w:pStyle w:val="CopticHangingVerse"/>
+            </w:pPr>
+            <w:r>
+              <w:t>ⲙ̀ⲡⲉⲣⲉⲛⲧⲉⲛ ⲉ̀ϧⲟⲩⲛ ⲉ̀ⲡⲓⲣⲁⲥⲙⲟⲥ:</w:t>
+            </w:r>
+          </w:p>
+          <w:p>
+            <w:pPr>
+              <w:pStyle w:val="CopticHangingVerse"/>
+            </w:pPr>
+            <w:r>
+              <w:t>ⲁⲗⲗⲁ ⲛⲁϩⲙⲉⲛ ⲉ̀ⲃⲟⲗϩⲁ ⲡⲓⲡⲟⲛⲏⲣⲟⲥ.</w:t>
+            </w:r>
+          </w:p>
+        </w:tc>
+        <w:tc>
+          <w:tcPr>
+            <w:tcW w:w="1242" w:type="pct"/>
+          </w:tcPr>
+          <w:p/>
+        </w:tc>
+        <w:tc>
+          <w:tcPr>
+            <w:tcW w:w="1255" w:type="pct"/>
+          </w:tcPr>
+          <w:p/>
+        </w:tc>
+        <w:tc>
+          <w:tcPr>
+            <w:tcW w:w="1255" w:type="pct"/>
+          </w:tcPr>
+          <w:p>
+            <w:pPr>
+              <w:ind w:left="196" w:hanging="196"/>
+            </w:pPr>
+          </w:p>
+        </w:tc>
+      </w:tr>
+      <w:tr>
+        <w:tc>
+          <w:tcPr>
+            <w:tcW w:w="1248" w:type="pct"/>
+          </w:tcPr>
+          <w:p>
+            <w:pPr>
+              <w:pStyle w:val="CopticHangingVerse"/>
+            </w:pPr>
+            <w:r>
+              <w:t>Ϫⲉ Ⲡⲉⲛⲓⲱⲧ ⲉⲧϧⲉⲛ ⲛⲓⲫⲏⲟⲩⲓ̀:</w:t>
+            </w:r>
+          </w:p>
+          <w:p>
+            <w:pPr>
+              <w:pStyle w:val="CopticHangingVerse"/>
+            </w:pPr>
+            <w:r>
+              <w:t>ⲉⲕⲉ̀ⲑ̀ⲣⲉⲛⲥⲱⲧⲉⲙ ⲉ̀ⲡⲓϧ̀ⲣⲱⲟⲩ ⲙ̀ⲡⲓⲣⲁϣⲓ:</w:t>
+            </w:r>
+          </w:p>
+          <w:p>
+            <w:pPr>
+              <w:pStyle w:val="CopticHangingVerse"/>
+            </w:pPr>
+            <w:r>
+              <w:t xml:space="preserve">ⲫⲏⲉⲧⲱⲗⲓ ⲙ̀ⲫ̀ⲛⲟⲃⲓ </w:t>
+            </w:r>
+            <w:r>
+              <w:lastRenderedPageBreak/>
+              <w:t xml:space="preserve">ⲉⲧⲥ̀ⲙⲁⲣⲱⲟⲩⲧ: </w:t>
+            </w:r>
+          </w:p>
+          <w:p>
+            <w:pPr>
+              <w:pStyle w:val="CopticHangingVerse"/>
+            </w:pPr>
+            <w:r>
+              <w:t>ⲛⲉⲙ Ⲡⲉⲕⲓⲱⲧ ⲛ̀ⲁ̀ⲅⲁⲑⲟⲥ.</w:t>
+            </w:r>
+          </w:p>
+        </w:tc>
+        <w:tc>
+          <w:tcPr>
+            <w:tcW w:w="1242" w:type="pct"/>
+          </w:tcPr>
+          <w:p/>
+        </w:tc>
+        <w:tc>
+          <w:tcPr>
+            <w:tcW w:w="1255" w:type="pct"/>
+          </w:tcPr>
+          <w:p/>
+        </w:tc>
+        <w:tc>
+          <w:tcPr>
+            <w:tcW w:w="1255" w:type="pct"/>
+          </w:tcPr>
+          <w:p>
+            <w:pPr>
+              <w:ind w:left="196" w:hanging="196"/>
+            </w:pPr>
+          </w:p>
+        </w:tc>
+      </w:tr>
+      <w:tr>
+        <w:tc>
+          <w:tcPr>
+            <w:tcW w:w="1248" w:type="pct"/>
+          </w:tcPr>
+          <w:p>
+            <w:pPr>
+              <w:pStyle w:val="CopticHangingVerse"/>
+            </w:pPr>
+            <w:r>
+              <w:lastRenderedPageBreak/>
+              <w:t>Ϫⲉ Ⲡⲉⲛⲓⲱⲧ ⲉⲧϧⲉⲛ ⲛⲓⲫⲏⲟⲩⲓ̀:</w:t>
+            </w:r>
+          </w:p>
+          <w:p>
+            <w:pPr>
+              <w:pStyle w:val="CopticHangingVerse"/>
+            </w:pPr>
+            <w:r>
+              <w:t>ⲛⲁⲓ ⲛⲁⲛ ⲕⲁⲧⲁ ⲡⲉⲕⲛⲓϣϯ ⲛ̀ⲛⲁⲓ:</w:t>
+            </w:r>
+          </w:p>
+          <w:p>
+            <w:pPr>
+              <w:pStyle w:val="CopticHangingVerse"/>
+            </w:pPr>
+            <w:r>
+              <w:t xml:space="preserve">ⲟⲩⲟϩ ⲙⲟⲓ ⲛⲁⲛ ⲙ̀ⲡⲓⲡ̄ⲛ̄ⲁ̄: </w:t>
+            </w:r>
+          </w:p>
+          <w:p>
+            <w:pPr>
+              <w:pStyle w:val="CopticHangingVerse"/>
+            </w:pPr>
+            <w:r>
+              <w:t>ⲛ̀ⲧⲉ ⲛⲓⲡ̀ⲣⲟⲫⲏⲧⲏⲥ.</w:t>
+            </w:r>
+          </w:p>
+        </w:tc>
+        <w:tc>
+          <w:tcPr>
+            <w:tcW w:w="1242" w:type="pct"/>
+          </w:tcPr>
+          <w:p/>
+        </w:tc>
+        <w:tc>
+          <w:tcPr>
+            <w:tcW w:w="1255" w:type="pct"/>
+          </w:tcPr>
+          <w:p/>
+        </w:tc>
+        <w:tc>
+          <w:tcPr>
+            <w:tcW w:w="1255" w:type="pct"/>
+          </w:tcPr>
+          <w:p>
+            <w:pPr>
+              <w:ind w:left="196" w:hanging="196"/>
+            </w:pPr>
+          </w:p>
+        </w:tc>
+      </w:tr>
+      <w:tr>
+        <w:tc>
+          <w:tcPr>
+            <w:tcW w:w="1248" w:type="pct"/>
+          </w:tcPr>
+          <w:p>
+            <w:pPr>
+              <w:pStyle w:val="CopticHangingVerse"/>
+            </w:pPr>
+            <w:r>
+              <w:t>Ϫⲉ Ⲡⲉⲛⲓⲱⲧ ⲉⲧϧⲉⲛ ⲛⲓⲫⲏⲟⲩⲓ̀:</w:t>
+            </w:r>
+          </w:p>
+          <w:p>
+            <w:pPr>
+              <w:pStyle w:val="CopticHangingVerse"/>
+            </w:pPr>
+            <w:r>
+              <w:t>ⲧⲉⲛϩⲱⲥ ⲉ̀ⲣⲟⲕ ⲱ̀ ⲡⲓⲁ̀ⲅⲁⲱⲟⲥ:</w:t>
+            </w:r>
+          </w:p>
+          <w:p>
+            <w:pPr>
+              <w:pStyle w:val="CopticHangingVerse"/>
+            </w:pPr>
+            <w:r>
+              <w:t>ⲉⲛⲱϣ ⲉ̀ⲃⲟⲗ ⲉⲛϫⲱ ⲙ̀ⲙⲟⲥ:</w:t>
+            </w:r>
+          </w:p>
+          <w:p>
+            <w:pPr>
+              <w:pStyle w:val="CopticHangingVerse"/>
+            </w:pPr>
+            <w:r>
+              <w:t>ϫⲉ ⲁ̀ⲅⲓⲟⲥ ⲟ̀ Ⲑⲉⲟⲥ.</w:t>
+            </w:r>
+          </w:p>
+        </w:tc>
+        <w:tc>
+          <w:tcPr>
+            <w:tcW w:w="1242" w:type="pct"/>
+          </w:tcPr>
+          <w:p/>
+        </w:tc>
+        <w:tc>
+          <w:tcPr>
+            <w:tcW w:w="1255" w:type="pct"/>
+          </w:tcPr>
+          <w:p/>
+        </w:tc>
+        <w:tc>
+          <w:tcPr>
+            <w:tcW w:w="1255" w:type="pct"/>
+          </w:tcPr>
+          <w:p>
+            <w:pPr>
+              <w:ind w:left="196" w:hanging="196"/>
+            </w:pPr>
+          </w:p>
+        </w:tc>
+      </w:tr>
+      <w:tr>
+        <w:tc>
+          <w:tcPr>
+            <w:tcW w:w="1248" w:type="pct"/>
+          </w:tcPr>
+          <w:p>
+            <w:pPr>
+              <w:pStyle w:val="CopticHangingVerse"/>
+            </w:pPr>
+            <w:r>
+              <w:t>Ϫⲉ Ⲡⲉⲛⲓⲱⲧ ⲉⲧϧⲉⲛ ⲛⲓⲫⲏⲟⲩⲓ̀:</w:t>
+            </w:r>
+          </w:p>
+          <w:p>
+            <w:pPr>
+              <w:pStyle w:val="CopticHangingVerse"/>
+            </w:pPr>
+            <w:r>
+              <w:t>ⲭⲱ ⲛⲁⲛ ⲉ̀ⲃⲟⲗ ⲛ̀ⲛⲉⲛⲙⲉⲩⲓ̀:</w:t>
+            </w:r>
+          </w:p>
+          <w:p>
+            <w:pPr>
+              <w:pStyle w:val="CopticHangingVerse"/>
+            </w:pPr>
+            <w:r>
+              <w:t>ⲁⲛⲟⲛ ϧⲁ ⲛⲓⲣⲉϥⲉⲣⲛⲟⲃⲓ:</w:t>
+            </w:r>
+          </w:p>
+          <w:p>
+            <w:pPr>
+              <w:pStyle w:val="CopticHangingVerse"/>
+            </w:pPr>
+            <w:r>
+              <w:t>ⲉ̀ⲃⲟⲗϩⲓⲧⲉⲛ ⲧⲉⲕⲙⲉⲧⲙⲁⲓⲣⲱⲙⲓ.</w:t>
+            </w:r>
+          </w:p>
+        </w:tc>
+        <w:tc>
+          <w:tcPr>
+            <w:tcW w:w="1242" w:type="pct"/>
+          </w:tcPr>
+          <w:p/>
+        </w:tc>
+        <w:tc>
+          <w:tcPr>
+            <w:tcW w:w="1255" w:type="pct"/>
+          </w:tcPr>
+          <w:p/>
+        </w:tc>
+        <w:tc>
+          <w:tcPr>
+            <w:tcW w:w="1255" w:type="pct"/>
+          </w:tcPr>
+          <w:p>
+            <w:pPr>
+              <w:ind w:left="196" w:hanging="196"/>
+            </w:pPr>
+          </w:p>
+        </w:tc>
+      </w:tr>
+      <w:tr>
+        <w:tc>
+          <w:tcPr>
+            <w:tcW w:w="1248" w:type="pct"/>
+          </w:tcPr>
+          <w:p>
+            <w:pPr>
+              <w:pStyle w:val="CopticHangingVerse"/>
+            </w:pPr>
+            <w:r>
+              <w:t>Ⲥⲉ Ⲡⲉⲛⲛⲏⲃ ⲥⲱⲧⲉⲙ ⲉ̀ⲣⲟⲛ:</w:t>
+            </w:r>
+          </w:p>
+          <w:p>
+            <w:pPr>
+              <w:pStyle w:val="CopticHangingVerse"/>
+            </w:pPr>
+            <w:r>
+              <w:t>ⲟⲩⲟϩ ϣⲱⲡⲓ ⲛⲉⲙⲁⲛ:</w:t>
+            </w:r>
+          </w:p>
+          <w:p>
+            <w:pPr>
+              <w:pStyle w:val="CopticHangingVerse"/>
+            </w:pPr>
+            <w:r>
+              <w:t>ⲁⲛⲟⲛ ϧⲁ ⲛⲏⲉⲧⲉⲙⲡ̀ϣⲁ ⲁⲛ:</w:t>
+            </w:r>
+          </w:p>
+          <w:p>
+            <w:pPr>
+              <w:pStyle w:val="CopticHangingVerse"/>
+            </w:pPr>
+            <w:r>
+              <w:lastRenderedPageBreak/>
+              <w:t>ⲉⲑⲣⲉⲛⲧⲱⲃϩ ⲟⲩⲃⲉ ⲡⲉⲕⲣⲁⲛ.</w:t>
+            </w:r>
+          </w:p>
+        </w:tc>
+        <w:tc>
+          <w:tcPr>
+            <w:tcW w:w="1242" w:type="pct"/>
+          </w:tcPr>
+          <w:p/>
+        </w:tc>
+        <w:tc>
+          <w:tcPr>
+            <w:tcW w:w="1255" w:type="pct"/>
+          </w:tcPr>
+          <w:p/>
+        </w:tc>
+        <w:tc>
+          <w:tcPr>
+            <w:tcW w:w="1255" w:type="pct"/>
+          </w:tcPr>
+          <w:p>
+            <w:pPr>
+              <w:ind w:left="196" w:hanging="196"/>
+            </w:pPr>
+          </w:p>
+        </w:tc>
+      </w:tr>
+      <w:tr>
+        <w:tc>
+          <w:tcPr>
+            <w:tcW w:w="1248" w:type="pct"/>
+          </w:tcPr>
+          <w:p>
+            <w:pPr>
+              <w:pStyle w:val="CopticHangingVerse"/>
+            </w:pPr>
+            <w:r>
+              <w:lastRenderedPageBreak/>
+              <w:t>Ⲥⲉ Ⲡⲉⲛⲛⲏⲃ ⲡⲓⲣⲉϥϣⲉⲛϩⲏⲧ:</w:t>
+            </w:r>
+          </w:p>
+          <w:p>
+            <w:pPr>
+              <w:pStyle w:val="CopticHangingVerse"/>
+            </w:pPr>
+            <w:r>
+              <w:t>ⲫⲁ ⲛⲓⲁ̀ϩⲱⲣ ⲛ̀ϯⲙⲉⲑⲛⲁⲏⲧ:</w:t>
+            </w:r>
+          </w:p>
+          <w:p>
+            <w:pPr>
+              <w:pStyle w:val="CopticHangingVerse"/>
+            </w:pPr>
+            <w:r>
+              <w:t>ⲙ̀ⲣⲉϥⲭⲁⲛ ϧⲉⲛ ⲛⲓⲙⲉⲧⲁⲧϩⲏⲧ:</w:t>
+            </w:r>
+          </w:p>
+          <w:p>
+            <w:pPr>
+              <w:pStyle w:val="CopticHangingVerse"/>
+            </w:pPr>
+            <w:r>
+              <w:t>ⲛⲉⲙ ⲛⲓⲙⲉⲩ̀ ⲉⲧϩⲱⲟⲩ ⲛ̀ϣⲟⲩⲓⲧ.</w:t>
+            </w:r>
+          </w:p>
+        </w:tc>
+        <w:tc>
+          <w:tcPr>
+            <w:tcW w:w="1242" w:type="pct"/>
+          </w:tcPr>
+          <w:p/>
+        </w:tc>
+        <w:tc>
+          <w:tcPr>
+            <w:tcW w:w="1255" w:type="pct"/>
+          </w:tcPr>
+          <w:p/>
+        </w:tc>
+        <w:tc>
+          <w:tcPr>
+            <w:tcW w:w="1255" w:type="pct"/>
+          </w:tcPr>
+          <w:p>
+            <w:pPr>
+              <w:ind w:left="196" w:hanging="196"/>
+            </w:pPr>
+          </w:p>
+        </w:tc>
+      </w:tr>
+      <w:tr>
+        <w:tc>
+          <w:tcPr>
+            <w:tcW w:w="1248" w:type="pct"/>
+          </w:tcPr>
+          <w:p>
+            <w:pPr>
+              <w:pStyle w:val="CopticHangingVerse"/>
+            </w:pPr>
+            <w:r>
+              <w:t>Ⲥⲉ Ⲡⲉⲛⲛⲏⲃ ϣⲟⲡⲧⲉⲛ ⲉ̀ⲣⲟⲕ:</w:t>
+            </w:r>
+          </w:p>
+          <w:p>
+            <w:pPr>
+              <w:pStyle w:val="CopticHangingVerse"/>
+            </w:pPr>
+            <w:r>
+              <w:t>ⲟⲩⲟϩ ⲙⲟⲓ ⲛⲁⲛ ⲙ̀ⲡⲉⲛϫⲱⲕ ⲛ̀ⲭ̀ⲣⲓⲥⲧⲓⲁⲛⲟⲥ:</w:t>
+            </w:r>
+          </w:p>
+          <w:p>
+            <w:pPr>
+              <w:pStyle w:val="CopticHangingVerse"/>
+            </w:pPr>
+            <w:r>
+              <w:t>ⲉϥⲣⲁⲛⲁⲕ ⲛⲉⲙ ⲟⲩⲕ̀ⲗⲏⲣⲟⲥ:</w:t>
+            </w:r>
+          </w:p>
+          <w:p>
+            <w:pPr>
+              <w:pStyle w:val="CopticHangingVerse"/>
+            </w:pPr>
+            <w:r>
+              <w:t>ⲛⲉⲙ ⲛⲏⲉⲑⲟⲩⲁⲃ ⲧⲏⲣⲟⲩ ⲛ̀ⲧⲁⲕ.</w:t>
+            </w:r>
+          </w:p>
+        </w:tc>
+        <w:tc>
+          <w:tcPr>
+            <w:tcW w:w="1242" w:type="pct"/>
+          </w:tcPr>
+          <w:p/>
+        </w:tc>
+        <w:tc>
+          <w:tcPr>
+            <w:tcW w:w="1255" w:type="pct"/>
+          </w:tcPr>
+          <w:p/>
+        </w:tc>
+        <w:tc>
+          <w:tcPr>
+            <w:tcW w:w="1255" w:type="pct"/>
+          </w:tcPr>
+          <w:p>
+            <w:pPr>
+              <w:ind w:left="196" w:hanging="196"/>
+            </w:pPr>
+          </w:p>
+        </w:tc>
+      </w:tr>
+      <w:tr>
+        <w:tc>
+          <w:tcPr>
+            <w:tcW w:w="1248" w:type="pct"/>
+          </w:tcPr>
+          <w:p>
+            <w:pPr>
+              <w:pStyle w:val="CopticHangingVerse"/>
+            </w:pPr>
+            <w:r>
+              <w:t>Ⲥⲉ Ⲡⲉⲛⲛⲏⲃ ϣⲟⲡⲧⲉⲛ ⲉ̀ⲣⲟⲕ:</w:t>
+            </w:r>
+          </w:p>
+          <w:p>
+            <w:pPr>
+              <w:pStyle w:val="CopticHangingVerse"/>
+            </w:pPr>
+            <w:r>
+              <w:t>ⲙⲁⲡ̀ⲟⲩⲛⲟϥ ⲛ̀ⲛⲉⲛⲯⲩⲭⲏ:</w:t>
+            </w:r>
+          </w:p>
+          <w:p>
+            <w:pPr>
+              <w:pStyle w:val="CopticHangingVerse"/>
+            </w:pPr>
+            <w:r>
+              <w:t>ϩⲓⲧⲉⲛ ⲡ̀ⲉⲣⲫ̀ⲙⲉⲩⲓ̀ ⲙ̀ⲡⲉⲕⲣⲁⲛ:</w:t>
+            </w:r>
+          </w:p>
+          <w:p>
+            <w:pPr>
+              <w:pStyle w:val="CopticHangingVerse"/>
+            </w:pPr>
+            <w:r>
+              <w:t>ⲱ̀ Ⲡⲉⲛⲟ̄ⲥ̄ Ⲓⲏ̄ⲥ̄ Ⲡⲭ̄ⲥ̄.</w:t>
+            </w:r>
+          </w:p>
+        </w:tc>
+        <w:tc>
+          <w:tcPr>
+            <w:tcW w:w="1242" w:type="pct"/>
+          </w:tcPr>
+          <w:p/>
+        </w:tc>
+        <w:tc>
+          <w:tcPr>
+            <w:tcW w:w="1255" w:type="pct"/>
+          </w:tcPr>
+          <w:p/>
+        </w:tc>
+        <w:tc>
+          <w:tcPr>
+            <w:tcW w:w="1255" w:type="pct"/>
+          </w:tcPr>
+          <w:p>
+            <w:pPr>
+              <w:ind w:left="196" w:hanging="196"/>
+            </w:pPr>
+          </w:p>
+        </w:tc>
+      </w:tr>
+      <w:tr>
+        <w:tc>
+          <w:tcPr>
+            <w:tcW w:w="1248" w:type="pct"/>
+          </w:tcPr>
+          <w:p>
+            <w:pPr>
+              <w:pStyle w:val="CopticHangingVerse"/>
+            </w:pPr>
+            <w:r>
+              <w:t>Ⲥⲉ Ⲡⲉⲛⲛⲏⲃ ϣⲟⲡⲧⲉⲛ ⲉ̀ⲣⲟⲕ:</w:t>
+            </w:r>
+          </w:p>
+          <w:p>
+            <w:pPr>
+              <w:pStyle w:val="CopticHangingVerse"/>
+            </w:pPr>
+            <w:r>
+              <w:t>ⲇⲓⲕⲉⲱⲥ ⲕ̀ⲉⲙⲡ̀ϣⲁ:</w:t>
+            </w:r>
+          </w:p>
+          <w:p>
+            <w:pPr>
+              <w:pStyle w:val="CopticHangingVerse"/>
+            </w:pPr>
+            <w:r>
+              <w:t>ⲙ̀ⲡ̀ⲑ̀ⲟⲩ ⲛⲉⲙ ⲡ̀ⲧⲁⲓⲟ̀:</w:t>
+            </w:r>
+          </w:p>
+          <w:p>
+            <w:pPr>
+              <w:pStyle w:val="CopticHangingVerse"/>
+            </w:pPr>
+            <w:r>
+              <w:t>ⲛⲉⲙ Ⲡⲉⲕⲓⲱⲧ ⲛ̀ⲁ̀ⲅⲁⲑⲟⲥ.</w:t>
+            </w:r>
+          </w:p>
+        </w:tc>
+        <w:tc>
+          <w:tcPr>
+            <w:tcW w:w="1242" w:type="pct"/>
+          </w:tcPr>
+          <w:p/>
+        </w:tc>
+        <w:tc>
+          <w:tcPr>
+            <w:tcW w:w="1255" w:type="pct"/>
+          </w:tcPr>
+          <w:p/>
+        </w:tc>
+        <w:tc>
+          <w:tcPr>
+            <w:tcW w:w="1255" w:type="pct"/>
+          </w:tcPr>
+          <w:p>
+            <w:pPr>
+              <w:ind w:left="196" w:hanging="196"/>
+            </w:pPr>
+          </w:p>
+        </w:tc>
+      </w:tr>
+      <w:tr>
+        <w:tc>
+          <w:tcPr>
+            <w:tcW w:w="1248" w:type="pct"/>
+          </w:tcPr>
+          <w:p>
+            <w:pPr>
+              <w:pStyle w:val="CopticHangingVerse"/>
+            </w:pPr>
+            <w:r>
+              <w:lastRenderedPageBreak/>
+              <w:t>Ⲥⲉ Ⲡⲉⲛⲛⲏⲃ ⲫⲁ ϯⲉⲝⲟⲩⲥⲓⲁ̀:</w:t>
+            </w:r>
+          </w:p>
+          <w:p>
+            <w:pPr>
+              <w:pStyle w:val="CopticHangingVerse"/>
+            </w:pPr>
+            <w:r>
+              <w:t>ⲧⲉⲛϩⲱⲥ ⲉ̀ⲣⲟⲕ ϧⲉⲛ ⲛⲓⲉⲩⲫⲟⲙⲓⲁ:</w:t>
+            </w:r>
+          </w:p>
+          <w:p>
+            <w:pPr>
+              <w:pStyle w:val="CopticHangingVerse"/>
+            </w:pPr>
+            <w:r>
+              <w:t>ⲧⲉⲛⲟⲩⲱϣⲧ ⲙ̀ⲙⲟⲕ ϧⲉⲛ ⲛⲓⲉⲕⲕ̀ⲗⲏⲥⲓⲁ̀:</w:t>
+            </w:r>
+          </w:p>
+          <w:p>
+            <w:pPr>
+              <w:pStyle w:val="CopticHangingVerse"/>
+            </w:pPr>
+            <w:r>
+              <w:t>Ⲓⲥϫⲉⲛ ϯⲛⲟⲩ ϣⲁ ϯⲥⲩⲛⲧⲉⲗⲓⲁ̀.</w:t>
+            </w:r>
+          </w:p>
+        </w:tc>
+        <w:tc>
+          <w:tcPr>
+            <w:tcW w:w="1242" w:type="pct"/>
+          </w:tcPr>
+          <w:p/>
+        </w:tc>
+        <w:tc>
+          <w:tcPr>
+            <w:tcW w:w="1255" w:type="pct"/>
+          </w:tcPr>
+          <w:p/>
+        </w:tc>
+        <w:tc>
+          <w:tcPr>
+            <w:tcW w:w="1255" w:type="pct"/>
+          </w:tcPr>
+          <w:p>
+            <w:pPr>
+              <w:ind w:left="196" w:hanging="196"/>
+            </w:pPr>
+          </w:p>
+        </w:tc>
+      </w:tr>
+      <w:tr>
+        <w:tc>
+          <w:tcPr>
+            <w:tcW w:w="1248" w:type="pct"/>
+          </w:tcPr>
+          <w:p>
+            <w:pPr>
+              <w:pStyle w:val="CopticHangingVerse"/>
+            </w:pPr>
+            <w:r>
+              <w:t>Ⲧⲟⲧⲉ ⲣⲱⲛ ⲛⲁϧⲓⲥⲓ ⲁⲛ:</w:t>
+            </w:r>
+          </w:p>
+          <w:p>
+            <w:pPr>
+              <w:pStyle w:val="CopticHangingVerse"/>
+            </w:pPr>
+            <w:r>
+              <w:t>ⲟⲩⲟϩ ⲡⲉⲛⲗⲁⲥ ⲛⲁⲝⲁⲣⲱϥ ⲁⲛ:</w:t>
+            </w:r>
+          </w:p>
+          <w:p>
+            <w:pPr>
+              <w:pStyle w:val="CopticHangingVerse"/>
+            </w:pPr>
+            <w:r>
+              <w:t>ⲉⲛⲥⲁϫⲓ ⲙ̀ⲡ̀ⲧⲁⲓⲟ̀:</w:t>
+            </w:r>
+          </w:p>
+          <w:p>
+            <w:pPr>
+              <w:pStyle w:val="CopticHangingVerse"/>
+            </w:pPr>
+            <w:r>
+              <w:t>ⲛ̀ⲧⲉ ϯⲛⲏⲥⲧⲓⲁ̀ ⲛⲉⲙ ⲡⲓϣ̀ⲗⲏⲗ.</w:t>
+            </w:r>
+          </w:p>
+        </w:tc>
+        <w:tc>
+          <w:tcPr>
+            <w:tcW w:w="1242" w:type="pct"/>
+          </w:tcPr>
+          <w:p/>
+        </w:tc>
+        <w:tc>
+          <w:tcPr>
+            <w:tcW w:w="1255" w:type="pct"/>
+          </w:tcPr>
+          <w:p/>
+        </w:tc>
+        <w:tc>
+          <w:tcPr>
+            <w:tcW w:w="1255" w:type="pct"/>
+          </w:tcPr>
+          <w:p>
+            <w:pPr>
+              <w:ind w:left="196" w:hanging="196"/>
+            </w:pPr>
+          </w:p>
+        </w:tc>
+      </w:tr>
+      <w:tr>
+        <w:tc>
+          <w:tcPr>
+            <w:tcW w:w="1248" w:type="pct"/>
+          </w:tcPr>
+          <w:p>
+            <w:pPr>
+              <w:pStyle w:val="CopticHangingVerse"/>
+            </w:pPr>
+            <w:r>
+              <w:t>Ⲕⲩⲣⲓⲉ ⲉⲗⲉⲏ̀ⲥⲟⲛ Ⲕⲩⲣⲓⲉ ⲉⲗⲉⲏ̀ⲥⲟⲛ:</w:t>
+            </w:r>
+          </w:p>
+          <w:p>
+            <w:pPr>
+              <w:pStyle w:val="CopticHangingVerse"/>
+            </w:pPr>
+            <w:r>
+              <w:t>ⲁⲛⲟⲛ ϧⲁ ⲡⲉⲕⲡ̀ⲗⲁⲥⲙⲁ ⲥⲟⲧⲧⲉⲛ:</w:t>
+            </w:r>
+          </w:p>
+          <w:p>
+            <w:pPr>
+              <w:pStyle w:val="CopticHangingVerse"/>
+            </w:pPr>
+            <w:r>
+              <w:t>ⲟⲩⲟϩ ⲛⲁⲓ ⲛⲁⲛ ⲧⲏⲣⲉⲛ:</w:t>
+            </w:r>
+          </w:p>
+          <w:p>
+            <w:pPr>
+              <w:pStyle w:val="CopticHangingVerse"/>
+            </w:pPr>
+            <w:r>
+              <w:t>ⲱ̀ ⲡⲓⲟⲩⲣⲟ ⲛ̀ⲉ̀ⲡⲟⲩⲣⲁⲛⲓⲟⲛ.</w:t>
+            </w:r>
+          </w:p>
+        </w:tc>
+        <w:tc>
+          <w:tcPr>
+            <w:tcW w:w="1242" w:type="pct"/>
+          </w:tcPr>
+          <w:p/>
+        </w:tc>
+        <w:tc>
+          <w:tcPr>
+            <w:tcW w:w="1255" w:type="pct"/>
+          </w:tcPr>
+          <w:p/>
+        </w:tc>
+        <w:tc>
+          <w:tcPr>
+            <w:tcW w:w="1255" w:type="pct"/>
+          </w:tcPr>
+          <w:p>
+            <w:pPr>
+              <w:ind w:left="196" w:hanging="196"/>
+            </w:pPr>
+          </w:p>
+        </w:tc>
+      </w:tr>
+      <w:tr>
+        <w:tc>
+          <w:tcPr>
+            <w:tcW w:w="1248" w:type="pct"/>
+          </w:tcPr>
+          <w:p>
+            <w:pPr>
+              <w:pStyle w:val="CopticHangingVerse"/>
+            </w:pPr>
+            <w:r>
+              <w:t>Ⲕⲩⲣⲓⲉ ⲉⲗⲉⲏ̀ⲥⲟⲛ Ⲕⲩⲣⲓⲉ ⲉⲗⲉⲏ̀ⲥⲟⲛ:</w:t>
+            </w:r>
+          </w:p>
+          <w:p>
+            <w:pPr>
+              <w:pStyle w:val="CopticHangingVerse"/>
+            </w:pPr>
+            <w:r>
+              <w:t>Ϫⲟⲕⲧⲛ ϧⲉⲛ ⲛⲓⲛⲁϩϯ ⲉⲧⲥⲟⲩⲧⲱⲛ:</w:t>
+            </w:r>
+          </w:p>
+          <w:p>
+            <w:pPr>
+              <w:pStyle w:val="CopticHangingVerse"/>
+            </w:pPr>
+            <w:r>
+              <w:lastRenderedPageBreak/>
+              <w:t>ⲟⲩⲟϩ ⲁ̀ⲣⲓⲧⲉⲛ ⲛ̀ⲉⲙⲡ̀ϣⲁ ⲗⲟⲓⲡⲟⲛ:</w:t>
+            </w:r>
+          </w:p>
+          <w:p>
+            <w:pPr>
+              <w:pStyle w:val="CopticHangingVerse"/>
+            </w:pPr>
+            <w:r>
+              <w:t>ⲉⲑⲣⲉⲛϭⲓ ⲉ̀ⲃⲟⲗϧⲉⲛ ⲛⲉⲕⲙⲩⲥⲧⲏⲣⲓⲟⲛ.</w:t>
+            </w:r>
+          </w:p>
+        </w:tc>
+        <w:tc>
+          <w:tcPr>
+            <w:tcW w:w="1242" w:type="pct"/>
+          </w:tcPr>
+          <w:p/>
+        </w:tc>
+        <w:tc>
+          <w:tcPr>
+            <w:tcW w:w="1255" w:type="pct"/>
+          </w:tcPr>
+          <w:p/>
+        </w:tc>
+        <w:tc>
+          <w:tcPr>
+            <w:tcW w:w="1255" w:type="pct"/>
+          </w:tcPr>
+          <w:p>
+            <w:pPr>
+              <w:ind w:left="196" w:hanging="196"/>
+            </w:pPr>
+          </w:p>
+        </w:tc>
+      </w:tr>
+      <w:tr>
+        <w:tc>
+          <w:tcPr>
+            <w:tcW w:w="1248" w:type="pct"/>
+          </w:tcPr>
+          <w:p>
+            <w:pPr>
+              <w:pStyle w:val="CopticHangingVerse"/>
+            </w:pPr>
+            <w:r>
+              <w:lastRenderedPageBreak/>
+              <w:t>Ⲕⲩⲣⲓⲉ ⲉⲗⲉⲏ̀ⲥⲟⲛ Ⲕⲩⲣⲓⲉ ⲉⲗⲉⲏ̀ⲥⲟⲛ:</w:t>
+            </w:r>
+          </w:p>
+          <w:p>
+            <w:pPr>
+              <w:pStyle w:val="CopticHangingVerse"/>
+            </w:pPr>
+            <w:r>
+              <w:t>ⲙ̀ⲡⲉⲣⲱ̀</w:t>
+            </w:r>
+            <w:r>
+              <w:t>ⲗⲓ ⲙ̀ⲡⲉⲕⲛⲁⲓ ⲉ̀ⲃⲟⲗϩⲁⲣⲟⲛ:</w:t>
+            </w:r>
+          </w:p>
+          <w:p>
+            <w:pPr>
+              <w:pStyle w:val="CopticHangingVerse"/>
+            </w:pPr>
+            <w:r>
+              <w:t>ⲟⲩⲇⲉ Ⲡⲉⲕⲡ̀ⲛⲉⲩⲙⲁ ⲙ̀ⲡⲁⲣⲁⲕⲗⲏⲧⲟⲛ:</w:t>
+            </w:r>
+          </w:p>
+          <w:p>
+            <w:pPr>
+              <w:pStyle w:val="CopticHangingVerse"/>
+            </w:pPr>
+            <w:r>
+              <w:t>ⲁⲗⲗⲁ ⲱⲟⲩⲛ̀ϩⲏⲧ ⲉ̀ϫⲱⲛ.</w:t>
+            </w:r>
+          </w:p>
+        </w:tc>
+        <w:tc>
+          <w:tcPr>
+            <w:tcW w:w="1242" w:type="pct"/>
+          </w:tcPr>
+          <w:p/>
+        </w:tc>
+        <w:tc>
+          <w:tcPr>
+            <w:tcW w:w="1255" w:type="pct"/>
+          </w:tcPr>
+          <w:p/>
+        </w:tc>
+        <w:tc>
+          <w:tcPr>
+            <w:tcW w:w="1255" w:type="pct"/>
+          </w:tcPr>
+          <w:p>
+            <w:pPr>
+              <w:ind w:left="196" w:hanging="196"/>
+            </w:pPr>
+          </w:p>
+        </w:tc>
+      </w:tr>
+      <w:tr>
+        <w:tc>
+          <w:tcPr>
+            <w:tcW w:w="1248" w:type="pct"/>
+          </w:tcPr>
+          <w:p>
+            <w:pPr>
+              <w:pStyle w:val="CopticHangingVerse"/>
+            </w:pPr>
+            <w:r>
+              <w:t>Ⲙⲁⲣⲉⲛⲟⲩⲱϣⲧ ⲙ̀Ⲡⲉⲛⲥⲱⲧⲏⲣ:</w:t>
+            </w:r>
+          </w:p>
+          <w:p>
+            <w:pPr>
+              <w:pStyle w:val="CopticHangingVerse"/>
+            </w:pPr>
+            <w:r>
+              <w:t>ⲡⲓⲙⲁⲓⲣⲱⲙⲓ ⲛ̀ⲁ̀ⲅⲁⲱⲟⲥ:</w:t>
+            </w:r>
+          </w:p>
+          <w:p>
+            <w:pPr>
+              <w:pStyle w:val="CopticHangingVerse"/>
+            </w:pPr>
+            <w:r>
+              <w:t>ϫⲉ ⲛ̀ⲑⲟϥ ⲁϥϣⲉⲛϩⲏⲧ ϧⲁⲣⲟⲛ;</w:t>
+            </w:r>
+          </w:p>
+          <w:p>
+            <w:pPr>
+              <w:pStyle w:val="CopticHangingVerse"/>
+            </w:pPr>
+            <w:r>
+              <w:t>ⲁϥⲓ̀ ⲟⲩⲟϩ ⲁϥⲥⲱϯ ⲙ̀ⲙⲟⲛ.</w:t>
+            </w:r>
           </w:p>
         </w:tc>
         <w:tc>
@@ -1572,7 +3523,7 @@
 </file>
 
 <file path=customXml/itemProps1.xml><?xml version="1.0" encoding="utf-8"?>
-<ds:datastoreItem xmlns:ds="http://schemas.openxmlformats.org/officeDocument/2006/customXml" ds:itemID="{E8E6BB87-9FBE-417C-8DC8-382B4845D494}">
+<ds:datastoreItem xmlns:ds="http://schemas.openxmlformats.org/officeDocument/2006/customXml" ds:itemID="{2773DD97-0950-4ACE-A059-AFFBE1CE0548}">
   <ds:schemaRefs>
     <ds:schemaRef ds:uri="http://schemas.openxmlformats.org/officeDocument/2006/bibliography"/>
   </ds:schemaRefs>

</xml_diff>

<commit_message>
added Lent doxology 4 and Palm Sunday 1
</commit_message>
<xml_diff>
--- a/Doxologies/32 Lent 4.docx
+++ b/Doxologies/32 Lent 4.docx
@@ -65,8 +65,21 @@
             <w:pPr>
               <w:pStyle w:val="CopticHangingVerse"/>
             </w:pPr>
-            <w:r>
-              <w:t>Ϯⲛⲏⲥⲧⲓⲁ̀ ⲛⲉⲙ ⲡⲓϣ̀ⲗⲏⲗ:</w:t>
+            <w:commentRangeStart w:id="0"/>
+            <w:r>
+              <w:t xml:space="preserve">Ϯⲛⲏⲥⲧⲓⲁ̀ </w:t>
+            </w:r>
+            <w:commentRangeEnd w:id="0"/>
+            <w:r>
+              <w:rPr>
+                <w:rStyle w:val="CommentReference"/>
+                <w:rFonts w:ascii="Times New Roman" w:hAnsi="Times New Roman" w:cstheme="minorBidi"/>
+                <w:noProof w:val="0"/>
+              </w:rPr>
+              <w:commentReference w:id="0"/>
+            </w:r>
+            <w:r>
+              <w:t>ⲛⲉⲙ ⲡⲓϣ̀ⲗⲏⲗ:</w:t>
             </w:r>
           </w:p>
           <w:p>
@@ -108,7 +121,31 @@
           <w:tcPr>
             <w:tcW w:w="1255" w:type="pct"/>
           </w:tcPr>
-          <w:p/>
+          <w:p>
+            <w:r>
+              <w:t>Fasting and prayer</w:t>
+            </w:r>
+          </w:p>
+          <w:p>
+            <w:r>
+              <w:t>In purity and chastity,</w:t>
+            </w:r>
+          </w:p>
+          <w:p>
+            <w:r>
+              <w:t>And love without pretense</w:t>
+            </w:r>
+          </w:p>
+          <w:p>
+            <w:proofErr w:type="gramStart"/>
+            <w:r>
+              <w:t>Are</w:t>
+            </w:r>
+            <w:proofErr w:type="gramEnd"/>
+            <w:r>
+              <w:t xml:space="preserve"> what pleases Christ.</w:t>
+            </w:r>
+          </w:p>
         </w:tc>
         <w:tc>
           <w:tcPr>
@@ -178,7 +215,42 @@
           <w:tcPr>
             <w:tcW w:w="1255" w:type="pct"/>
           </w:tcPr>
-          <w:p/>
+          <w:p>
+            <w:r>
+              <w:t>Fasting and prayer,</w:t>
+            </w:r>
+          </w:p>
+          <w:p>
+            <w:r>
+              <w:t>With weeping and mourning,</w:t>
+            </w:r>
+          </w:p>
+          <w:p>
+            <w:r>
+              <w:t xml:space="preserve">And love without </w:t>
+            </w:r>
+            <w:commentRangeStart w:id="1"/>
+            <w:r>
+              <w:t>pretense</w:t>
+            </w:r>
+            <w:commentRangeEnd w:id="1"/>
+            <w:r>
+              <w:rPr>
+                <w:rStyle w:val="CommentReference"/>
+              </w:rPr>
+              <w:commentReference w:id="1"/>
+            </w:r>
+          </w:p>
+          <w:p>
+            <w:proofErr w:type="gramStart"/>
+            <w:r>
+              <w:t>Are</w:t>
+            </w:r>
+            <w:proofErr w:type="gramEnd"/>
+            <w:r>
+              <w:t xml:space="preserve"> what pleases Christ.</w:t>
+            </w:r>
+          </w:p>
         </w:tc>
         <w:tc>
           <w:tcPr>
@@ -243,7 +315,31 @@
           <w:tcPr>
             <w:tcW w:w="1255" w:type="pct"/>
           </w:tcPr>
-          <w:p/>
+          <w:p>
+            <w:r>
+              <w:t>Fasting and prayer,</w:t>
+            </w:r>
+          </w:p>
+          <w:p>
+            <w:r>
+              <w:t>With a contrite heart</w:t>
+            </w:r>
+          </w:p>
+          <w:p>
+            <w:r>
+              <w:t>And a contrite spirit,</w:t>
+            </w:r>
+          </w:p>
+          <w:p>
+            <w:proofErr w:type="gramStart"/>
+            <w:r>
+              <w:t>Are</w:t>
+            </w:r>
+            <w:proofErr w:type="gramEnd"/>
+            <w:r>
+              <w:t xml:space="preserve"> what pleases the Holy One.</w:t>
+            </w:r>
+          </w:p>
         </w:tc>
         <w:tc>
           <w:tcPr>
@@ -318,7 +414,26 @@
           <w:tcPr>
             <w:tcW w:w="1255" w:type="pct"/>
           </w:tcPr>
-          <w:p/>
+          <w:p>
+            <w:r>
+              <w:t>Fasting and prayer</w:t>
+            </w:r>
+          </w:p>
+          <w:p>
+            <w:r>
+              <w:t>Saved the three holy children,</w:t>
+            </w:r>
+          </w:p>
+          <w:p>
+            <w:r>
+              <w:t>Shadrach, Meshach and Abednego,</w:t>
+            </w:r>
+          </w:p>
+          <w:p>
+            <w:r>
+              <w:t>From the fiery furnace.</w:t>
+            </w:r>
+          </w:p>
         </w:tc>
         <w:tc>
           <w:tcPr>
@@ -384,7 +499,26 @@
           <w:tcPr>
             <w:tcW w:w="1255" w:type="pct"/>
           </w:tcPr>
-          <w:p/>
+          <w:p>
+            <w:r>
+              <w:t>Fasting and prayer</w:t>
+            </w:r>
+          </w:p>
+          <w:p>
+            <w:r>
+              <w:t>Are the weapons of victory,</w:t>
+            </w:r>
+          </w:p>
+          <w:p>
+            <w:r>
+              <w:t>And the live by which</w:t>
+            </w:r>
+          </w:p>
+          <w:p>
+            <w:r>
+              <w:t>Christians walk.</w:t>
+            </w:r>
+          </w:p>
         </w:tc>
         <w:tc>
           <w:tcPr>
@@ -454,7 +588,26 @@
           <w:tcPr>
             <w:tcW w:w="1255" w:type="pct"/>
           </w:tcPr>
-          <w:p/>
+          <w:p>
+            <w:r>
+              <w:t>Through fasting and prayer,</w:t>
+            </w:r>
+          </w:p>
+          <w:p>
+            <w:r>
+              <w:t>Abraham was worthy</w:t>
+            </w:r>
+          </w:p>
+          <w:p>
+            <w:r>
+              <w:t>To host God</w:t>
+            </w:r>
+          </w:p>
+          <w:p>
+            <w:r>
+              <w:t>And His holy angels.</w:t>
+            </w:r>
+          </w:p>
         </w:tc>
         <w:tc>
           <w:tcPr>
@@ -524,7 +677,26 @@
           <w:tcPr>
             <w:tcW w:w="1255" w:type="pct"/>
           </w:tcPr>
-          <w:p/>
+          <w:p>
+            <w:r>
+              <w:t>Through fasting and prayer,</w:t>
+            </w:r>
+          </w:p>
+          <w:p>
+            <w:r>
+              <w:t>Isaac was offered</w:t>
+            </w:r>
+          </w:p>
+          <w:p>
+            <w:r>
+              <w:t>As a pure sacrifice,</w:t>
+            </w:r>
+          </w:p>
+          <w:p>
+            <w:r>
+              <w:t>In a type of Christ.</w:t>
+            </w:r>
+          </w:p>
         </w:tc>
         <w:tc>
           <w:tcPr>
@@ -595,7 +767,28 @@
           <w:tcPr>
             <w:tcW w:w="1255" w:type="pct"/>
           </w:tcPr>
-          <w:p/>
+          <w:p>
+            <w:r>
+              <w:lastRenderedPageBreak/>
+              <w:t>Through fasting and prayer</w:t>
+            </w:r>
+          </w:p>
+          <w:p>
+            <w:r>
+              <w:t>Jacob was saved</w:t>
+            </w:r>
+          </w:p>
+          <w:p>
+            <w:r>
+              <w:t>From Esau, his brother,</w:t>
+            </w:r>
+          </w:p>
+          <w:p>
+            <w:r>
+              <w:lastRenderedPageBreak/>
+              <w:t>And received the blessing from his father.</w:t>
+            </w:r>
+          </w:p>
         </w:tc>
         <w:tc>
           <w:tcPr>
@@ -666,7 +859,29 @@
           <w:tcPr>
             <w:tcW w:w="1255" w:type="pct"/>
           </w:tcPr>
-          <w:p/>
+          <w:p>
+            <w:r>
+              <w:t>Through fasting and prayer</w:t>
+            </w:r>
+          </w:p>
+          <w:p>
+            <w:r>
+              <w:t>The good righteous Job</w:t>
+            </w:r>
+          </w:p>
+          <w:p>
+            <w:r>
+              <w:t>Received healing</w:t>
+            </w:r>
+          </w:p>
+          <w:p>
+            <w:r>
+              <w:t xml:space="preserve">As the Lord </w:t>
+            </w:r>
+            <w:r>
+              <w:t>had compassion on His servant.</w:t>
+            </w:r>
+          </w:p>
         </w:tc>
         <w:tc>
           <w:tcPr>
@@ -731,7 +946,26 @@
           <w:tcPr>
             <w:tcW w:w="1255" w:type="pct"/>
           </w:tcPr>
-          <w:p/>
+          <w:p>
+            <w:r>
+              <w:t>Through fasting and prayer,</w:t>
+            </w:r>
+          </w:p>
+          <w:p>
+            <w:r>
+              <w:t>Joseph was raised</w:t>
+            </w:r>
+          </w:p>
+          <w:p>
+            <w:r>
+              <w:t>To rule over Egypt,</w:t>
+            </w:r>
+          </w:p>
+          <w:p>
+            <w:r>
+              <w:t>And was saved from the adulteress.</w:t>
+            </w:r>
+          </w:p>
         </w:tc>
         <w:tc>
           <w:tcPr>
@@ -801,7 +1035,26 @@
           <w:tcPr>
             <w:tcW w:w="1255" w:type="pct"/>
           </w:tcPr>
-          <w:p/>
+          <w:p>
+            <w:r>
+              <w:t>Through fasting and prayer,</w:t>
+            </w:r>
+          </w:p>
+          <w:p>
+            <w:r>
+              <w:t xml:space="preserve">God’s anger was lifted </w:t>
+            </w:r>
+          </w:p>
+          <w:p>
+            <w:r>
+              <w:t>From the people of Nineveh</w:t>
+            </w:r>
+          </w:p>
+          <w:p>
+            <w:r>
+              <w:t>As He forgave them their sins.</w:t>
+            </w:r>
+          </w:p>
         </w:tc>
         <w:tc>
           <w:tcPr>
@@ -867,7 +1120,26 @@
           <w:tcPr>
             <w:tcW w:w="1255" w:type="pct"/>
           </w:tcPr>
-          <w:p/>
+          <w:p>
+            <w:r>
+              <w:t>Through fasting and prayer,</w:t>
+            </w:r>
+          </w:p>
+          <w:p>
+            <w:r>
+              <w:t>The prophets and the righteous</w:t>
+            </w:r>
+          </w:p>
+          <w:p>
+            <w:r>
+              <w:t>All prophesied of Him</w:t>
+            </w:r>
+          </w:p>
+          <w:p>
+            <w:r>
+              <w:t>In diverse ways.</w:t>
+            </w:r>
+          </w:p>
         </w:tc>
         <w:tc>
           <w:tcPr>
@@ -932,7 +1204,26 @@
           <w:tcPr>
             <w:tcW w:w="1255" w:type="pct"/>
           </w:tcPr>
-          <w:p/>
+          <w:p>
+            <w:r>
+              <w:t>Through fasting and prayer,</w:t>
+            </w:r>
+          </w:p>
+          <w:p>
+            <w:r>
+              <w:t>The holy Apostles</w:t>
+            </w:r>
+          </w:p>
+          <w:p>
+            <w:r>
+              <w:t>Were sent to preach</w:t>
+            </w:r>
+          </w:p>
+          <w:p>
+            <w:r>
+              <w:t>To the whole world.</w:t>
+            </w:r>
+          </w:p>
         </w:tc>
         <w:tc>
           <w:tcPr>
@@ -997,7 +1288,26 @@
           <w:tcPr>
             <w:tcW w:w="1255" w:type="pct"/>
           </w:tcPr>
-          <w:p/>
+          <w:p>
+            <w:r>
+              <w:t>Through fasting and prayer,</w:t>
+            </w:r>
+          </w:p>
+          <w:p>
+            <w:r>
+              <w:t>The Cross-bearers and the Just</w:t>
+            </w:r>
+          </w:p>
+          <w:p>
+            <w:r>
+              <w:t>Received great mysteries,</w:t>
+            </w:r>
+          </w:p>
+          <w:p>
+            <w:r>
+              <w:t>Revealed to them by God.</w:t>
+            </w:r>
+          </w:p>
         </w:tc>
         <w:tc>
           <w:tcPr>
@@ -1064,7 +1374,54 @@
           <w:tcPr>
             <w:tcW w:w="1255" w:type="pct"/>
           </w:tcPr>
-          <w:p/>
+          <w:p>
+            <w:r>
+              <w:t>Through fasting and prayer,</w:t>
+            </w:r>
+          </w:p>
+          <w:p>
+            <w:r>
+              <w:t xml:space="preserve">The </w:t>
+            </w:r>
+            <w:commentRangeStart w:id="2"/>
+            <w:r>
+              <w:t>strugglers</w:t>
+            </w:r>
+            <w:commentRangeEnd w:id="2"/>
+            <w:r>
+              <w:rPr>
+                <w:rStyle w:val="CommentReference"/>
+              </w:rPr>
+              <w:commentReference w:id="2"/>
+            </w:r>
+            <w:r>
+              <w:t>, the martyrs,</w:t>
+            </w:r>
+          </w:p>
+          <w:p>
+            <w:r>
+              <w:t>Wore the unfading crown</w:t>
+            </w:r>
+          </w:p>
+          <w:p>
+            <w:r>
+              <w:t xml:space="preserve">Of </w:t>
+            </w:r>
+            <w:commentRangeStart w:id="3"/>
+            <w:r>
+              <w:t>martyrdom</w:t>
+            </w:r>
+            <w:commentRangeEnd w:id="3"/>
+            <w:r>
+              <w:rPr>
+                <w:rStyle w:val="CommentReference"/>
+              </w:rPr>
+              <w:commentReference w:id="3"/>
+            </w:r>
+            <w:r>
+              <w:t>.</w:t>
+            </w:r>
+          </w:p>
         </w:tc>
         <w:tc>
           <w:tcPr>
@@ -1130,7 +1487,26 @@
           <w:tcPr>
             <w:tcW w:w="1255" w:type="pct"/>
           </w:tcPr>
-          <w:p/>
+          <w:p>
+            <w:r>
+              <w:t>Daniel fasted, and shut</w:t>
+            </w:r>
+          </w:p>
+          <w:p>
+            <w:r>
+              <w:t>The mouths of the lions.</w:t>
+            </w:r>
+          </w:p>
+          <w:p>
+            <w:r>
+              <w:t>They touched him not,</w:t>
+            </w:r>
+          </w:p>
+          <w:p>
+            <w:r>
+              <w:t>On account of prayer and fasting.</w:t>
+            </w:r>
+          </w:p>
         </w:tc>
         <w:tc>
           <w:tcPr>
@@ -1195,7 +1571,26 @@
           <w:tcPr>
             <w:tcW w:w="1255" w:type="pct"/>
           </w:tcPr>
-          <w:p/>
+          <w:p>
+            <w:r>
+              <w:t>Our Good Saviour fasted</w:t>
+            </w:r>
+          </w:p>
+          <w:p>
+            <w:r>
+              <w:t>Forty days and Forty nights,</w:t>
+            </w:r>
+          </w:p>
+          <w:p>
+            <w:r>
+              <w:t>In order to show us the way</w:t>
+            </w:r>
+          </w:p>
+          <w:p>
+            <w:r>
+              <w:t>By which we might be saved.</w:t>
+            </w:r>
+          </w:p>
         </w:tc>
         <w:tc>
           <w:tcPr>
@@ -1260,7 +1655,26 @@
           <w:tcPr>
             <w:tcW w:w="1255" w:type="pct"/>
           </w:tcPr>
-          <w:p/>
+          <w:p>
+            <w:r>
+              <w:t>Let us pray and fast,</w:t>
+            </w:r>
+          </w:p>
+          <w:p>
+            <w:r>
+              <w:t>In purity and righteousness,</w:t>
+            </w:r>
+          </w:p>
+          <w:p>
+            <w:r>
+              <w:t>And with thoughts of love,</w:t>
+            </w:r>
+          </w:p>
+          <w:p>
+            <w:r>
+              <w:t>Proclaiming and saying,</w:t>
+            </w:r>
+          </w:p>
         </w:tc>
         <w:tc>
           <w:tcPr>
@@ -1331,7 +1745,28 @@
           <w:tcPr>
             <w:tcW w:w="1255" w:type="pct"/>
           </w:tcPr>
-          <w:p/>
+          <w:p>
+            <w:r>
+              <w:lastRenderedPageBreak/>
+              <w:t>Our Father in heaven,</w:t>
+            </w:r>
+          </w:p>
+          <w:p>
+            <w:r>
+              <w:t>Who knows my thoughts,</w:t>
+            </w:r>
+          </w:p>
+          <w:p>
+            <w:r>
+              <w:lastRenderedPageBreak/>
+              <w:t>Remember be in Your kingdom</w:t>
+            </w:r>
+          </w:p>
+          <w:p>
+            <w:r>
+              <w:t>According to Your mercy.</w:t>
+            </w:r>
+          </w:p>
         </w:tc>
         <w:tc>
           <w:tcPr>
@@ -1397,7 +1832,34 @@
           <w:tcPr>
             <w:tcW w:w="1255" w:type="pct"/>
           </w:tcPr>
-          <w:p/>
+          <w:p>
+            <w:r>
+              <w:t>Our Father in heaven,</w:t>
+            </w:r>
+          </w:p>
+          <w:p>
+            <w:r>
+              <w:t>Your Name is holy.</w:t>
+            </w:r>
+          </w:p>
+          <w:p>
+            <w:r>
+              <w:t>May Your Kingdom come,</w:t>
+            </w:r>
+          </w:p>
+          <w:p>
+            <w:r>
+              <w:t xml:space="preserve">For </w:t>
+            </w:r>
+            <w:proofErr w:type="gramStart"/>
+            <w:r>
+              <w:t>Your is</w:t>
+            </w:r>
+            <w:proofErr w:type="gramEnd"/>
+            <w:r>
+              <w:t xml:space="preserve"> the glory and the honour.</w:t>
+            </w:r>
+          </w:p>
         </w:tc>
         <w:tc>
           <w:tcPr>
@@ -1470,7 +1932,26 @@
           <w:tcPr>
             <w:tcW w:w="1255" w:type="pct"/>
           </w:tcPr>
-          <w:p/>
+          <w:p>
+            <w:r>
+              <w:t>Our Father in heaven,</w:t>
+            </w:r>
+          </w:p>
+          <w:p>
+            <w:r>
+              <w:t>Who carries the sins of the world,</w:t>
+            </w:r>
+          </w:p>
+          <w:p>
+            <w:r>
+              <w:t>Lead us not into temptation,</w:t>
+            </w:r>
+          </w:p>
+          <w:p>
+            <w:r>
+              <w:t>But deliver us from the evil one.</w:t>
+            </w:r>
+          </w:p>
         </w:tc>
         <w:tc>
           <w:tcPr>
@@ -1540,7 +2021,45 @@
           <w:tcPr>
             <w:tcW w:w="1255" w:type="pct"/>
           </w:tcPr>
-          <w:p/>
+          <w:p>
+            <w:r>
+              <w:t>Our Father in heaven,</w:t>
+            </w:r>
+          </w:p>
+          <w:p>
+            <w:r>
+              <w:t>The good and blessed Father,</w:t>
+            </w:r>
+          </w:p>
+          <w:p>
+            <w:r>
+              <w:t xml:space="preserve">Of He who </w:t>
+            </w:r>
+            <w:commentRangeStart w:id="4"/>
+            <w:r>
+              <w:t xml:space="preserve">carries </w:t>
+            </w:r>
+            <w:commentRangeEnd w:id="4"/>
+            <w:r>
+              <w:rPr>
+                <w:rStyle w:val="CommentReference"/>
+              </w:rPr>
+              <w:commentReference w:id="4"/>
+            </w:r>
+            <w:r>
+              <w:t>the Sins,</w:t>
+            </w:r>
+          </w:p>
+          <w:p>
+            <w:r>
+              <w:t xml:space="preserve">May we hear the joyful </w:t>
+            </w:r>
+            <w:proofErr w:type="gramStart"/>
+            <w:r>
+              <w:t>voice.</w:t>
+            </w:r>
+            <w:proofErr w:type="gramEnd"/>
+          </w:p>
         </w:tc>
         <w:tc>
           <w:tcPr>
@@ -1606,7 +2125,26 @@
           <w:tcPr>
             <w:tcW w:w="1255" w:type="pct"/>
           </w:tcPr>
-          <w:p/>
+          <w:p>
+            <w:r>
+              <w:t>Our Father in heaven,</w:t>
+            </w:r>
+          </w:p>
+          <w:p>
+            <w:r>
+              <w:t>Have mercy upon us</w:t>
+            </w:r>
+          </w:p>
+          <w:p>
+            <w:r>
+              <w:t>According to Your great mercy,</w:t>
+            </w:r>
+          </w:p>
+          <w:p>
+            <w:r>
+              <w:t>And grant us the spirit of the prophets.</w:t>
+            </w:r>
+          </w:p>
         </w:tc>
         <w:tc>
           <w:tcPr>
@@ -1679,7 +2217,26 @@
           <w:tcPr>
             <w:tcW w:w="1255" w:type="pct"/>
           </w:tcPr>
-          <w:p/>
+          <w:p>
+            <w:r>
+              <w:t>Our Father in heaven,</w:t>
+            </w:r>
+          </w:p>
+          <w:p>
+            <w:r>
+              <w:t>We praise You, O Good One,</w:t>
+            </w:r>
+          </w:p>
+          <w:p>
+            <w:r>
+              <w:t>Proclaiming and saying,</w:t>
+            </w:r>
+          </w:p>
+          <w:p>
+            <w:r>
+              <w:t>“Holy, O God.”</w:t>
+            </w:r>
+          </w:p>
         </w:tc>
         <w:tc>
           <w:tcPr>
@@ -1749,7 +2306,26 @@
           <w:tcPr>
             <w:tcW w:w="1255" w:type="pct"/>
           </w:tcPr>
-          <w:p/>
+          <w:p>
+            <w:r>
+              <w:t>Our Father in heaven,</w:t>
+            </w:r>
+          </w:p>
+          <w:p>
+            <w:r>
+              <w:t>Forgive and remove from us</w:t>
+            </w:r>
+          </w:p>
+          <w:p>
+            <w:r>
+              <w:t>our sinful thoughts,</w:t>
+            </w:r>
+          </w:p>
+          <w:p>
+            <w:r>
+              <w:t>By Your love for mankind.</w:t>
+            </w:r>
+          </w:p>
         </w:tc>
         <w:tc>
           <w:tcPr>
@@ -1816,7 +2392,32 @@
           <w:tcPr>
             <w:tcW w:w="1255" w:type="pct"/>
           </w:tcPr>
-          <w:p/>
+          <w:p>
+            <w:r>
+              <w:t>Yes, our Master,</w:t>
+            </w:r>
+            <w:r>
+              <w:t xml:space="preserve"> Hear us</w:t>
+            </w:r>
+          </w:p>
+          <w:p>
+            <w:r>
+              <w:t>A</w:t>
+            </w:r>
+            <w:r>
+              <w:t>nd be with us,</w:t>
+            </w:r>
+          </w:p>
+          <w:p>
+            <w:r>
+              <w:t>We who are not worthy</w:t>
+            </w:r>
+          </w:p>
+          <w:p>
+            <w:r>
+              <w:t>To entreat Your Name.</w:t>
+            </w:r>
+          </w:p>
         </w:tc>
         <w:tc>
           <w:tcPr>
@@ -1882,7 +2483,35 @@
           <w:tcPr>
             <w:tcW w:w="1255" w:type="pct"/>
           </w:tcPr>
-          <w:p/>
+          <w:p>
+            <w:r>
+              <w:t>Yes, our Master,</w:t>
+            </w:r>
+            <w:r>
+              <w:t xml:space="preserve"> </w:t>
+            </w:r>
+            <w:r>
+              <w:t>The Compas</w:t>
+            </w:r>
+            <w:r>
+              <w:t>sionate,</w:t>
+            </w:r>
+          </w:p>
+          <w:p>
+            <w:r>
+              <w:t>full of mercy,</w:t>
+            </w:r>
+          </w:p>
+          <w:p>
+            <w:r>
+              <w:t>Do not abandon us to</w:t>
+            </w:r>
+          </w:p>
+          <w:p>
+            <w:r>
+              <w:t>Ignorant, vain, evil thoughts.</w:t>
+            </w:r>
+          </w:p>
         </w:tc>
         <w:tc>
           <w:tcPr>
@@ -1947,7 +2576,26 @@
           <w:tcPr>
             <w:tcW w:w="1255" w:type="pct"/>
           </w:tcPr>
-          <w:p/>
+          <w:p>
+            <w:r>
+              <w:t>Yes, our Master, Accept us to Yourself,</w:t>
+            </w:r>
+          </w:p>
+          <w:p>
+            <w:r>
+              <w:t>And grant us our Christian perfection,</w:t>
+            </w:r>
+          </w:p>
+          <w:p>
+            <w:r>
+              <w:t>which is pleasing to You,</w:t>
+            </w:r>
+          </w:p>
+          <w:p>
+            <w:r>
+              <w:t>And an inheritance with all Your saints.</w:t>
+            </w:r>
+          </w:p>
         </w:tc>
         <w:tc>
           <w:tcPr>
@@ -2012,7 +2660,32 @@
           <w:tcPr>
             <w:tcW w:w="1255" w:type="pct"/>
           </w:tcPr>
-          <w:p/>
+          <w:p>
+            <w:r>
+              <w:t>Yes, our Master,</w:t>
+            </w:r>
+            <w:r>
+              <w:t xml:space="preserve"> </w:t>
+            </w:r>
+            <w:r>
+              <w:t>Accept us to Yourself</w:t>
+            </w:r>
+          </w:p>
+          <w:p>
+            <w:r>
+              <w:t>And grant joy to our souls,</w:t>
+            </w:r>
+          </w:p>
+          <w:p>
+            <w:r>
+              <w:t>By the remembrance of Your Name,</w:t>
+            </w:r>
+          </w:p>
+          <w:p>
+            <w:r>
+              <w:t>O our Lord Jesus Christ.</w:t>
+            </w:r>
+          </w:p>
         </w:tc>
         <w:tc>
           <w:tcPr>
@@ -2077,7 +2750,34 @@
           <w:tcPr>
             <w:tcW w:w="1255" w:type="pct"/>
           </w:tcPr>
-          <w:p/>
+          <w:p>
+            <w:r>
+              <w:t xml:space="preserve">Yes, our Master, accept us to </w:t>
+            </w:r>
+            <w:proofErr w:type="gramStart"/>
+            <w:r>
+              <w:t>Yourself</w:t>
+            </w:r>
+            <w:proofErr w:type="gramEnd"/>
+            <w:r>
+              <w:t>.</w:t>
+            </w:r>
+          </w:p>
+          <w:p>
+            <w:r>
+              <w:t>You are indeed worthy</w:t>
+            </w:r>
+          </w:p>
+          <w:p>
+            <w:r>
+              <w:t>Of the glory and the honour,</w:t>
+            </w:r>
+          </w:p>
+          <w:p>
+            <w:r>
+              <w:t>With Your Good Father.</w:t>
+            </w:r>
+          </w:p>
         </w:tc>
         <w:tc>
           <w:tcPr>
@@ -2143,7 +2843,54 @@
           <w:tcPr>
             <w:tcW w:w="1255" w:type="pct"/>
           </w:tcPr>
-          <w:p/>
+          <w:p>
+            <w:r>
+              <w:t>Yes, our Master, who has the authority,</w:t>
+            </w:r>
+          </w:p>
+          <w:p>
+            <w:r>
+              <w:t>We praise You with hymns;</w:t>
+            </w:r>
+          </w:p>
+          <w:p>
+            <w:r>
+              <w:t xml:space="preserve">We worship in in the </w:t>
+            </w:r>
+            <w:commentRangeStart w:id="5"/>
+            <w:r>
+              <w:t>assembly</w:t>
+            </w:r>
+            <w:commentRangeEnd w:id="5"/>
+            <w:r>
+              <w:rPr>
+                <w:rStyle w:val="CommentReference"/>
+              </w:rPr>
+              <w:commentReference w:id="5"/>
+            </w:r>
+            <w:r>
+              <w:t>,</w:t>
+            </w:r>
+          </w:p>
+          <w:p>
+            <w:r>
+              <w:t xml:space="preserve">From now until the </w:t>
+            </w:r>
+            <w:commentRangeStart w:id="6"/>
+            <w:r>
+              <w:t>ages of ages</w:t>
+            </w:r>
+            <w:commentRangeEnd w:id="6"/>
+            <w:r>
+              <w:rPr>
+                <w:rStyle w:val="CommentReference"/>
+              </w:rPr>
+              <w:commentReference w:id="6"/>
+            </w:r>
+            <w:r>
+              <w:t>.</w:t>
+            </w:r>
+          </w:p>
         </w:tc>
         <w:tc>
           <w:tcPr>
@@ -2208,7 +2955,26 @@
           <w:tcPr>
             <w:tcW w:w="1255" w:type="pct"/>
           </w:tcPr>
-          <w:p/>
+          <w:p>
+            <w:r>
+              <w:t>Our tongues will not grow weary,</w:t>
+            </w:r>
+          </w:p>
+          <w:p>
+            <w:r>
+              <w:t>And will not silent</w:t>
+            </w:r>
+          </w:p>
+          <w:p>
+            <w:r>
+              <w:t>When declaring the honor</w:t>
+            </w:r>
+          </w:p>
+          <w:p>
+            <w:r>
+              <w:t>Of fasting and prayer.</w:t>
+            </w:r>
+          </w:p>
         </w:tc>
         <w:tc>
           <w:tcPr>
@@ -2281,6 +3047,42 @@
           <w:tcPr>
             <w:tcW w:w="1255" w:type="pct"/>
           </w:tcPr>
+          <w:p>
+            <w:r>
+              <w:t xml:space="preserve">Lord </w:t>
+            </w:r>
+            <w:proofErr w:type="gramStart"/>
+            <w:r>
+              <w:t>have</w:t>
+            </w:r>
+            <w:proofErr w:type="gramEnd"/>
+            <w:r>
+              <w:t xml:space="preserve"> mercy. Lord </w:t>
+            </w:r>
+            <w:proofErr w:type="gramStart"/>
+            <w:r>
+              <w:t>have</w:t>
+            </w:r>
+            <w:proofErr w:type="gramEnd"/>
+            <w:r>
+              <w:t xml:space="preserve"> mercy.</w:t>
+            </w:r>
+          </w:p>
+          <w:p>
+            <w:r>
+              <w:t>O Heavenly King,</w:t>
+            </w:r>
+          </w:p>
+          <w:p>
+            <w:r>
+              <w:t>Save us, we Your creatures,</w:t>
+            </w:r>
+          </w:p>
+          <w:p>
+            <w:r>
+              <w:t>And have mercy on us.</w:t>
+            </w:r>
+          </w:p>
           <w:p/>
         </w:tc>
         <w:tc>
@@ -2364,7 +3166,42 @@
           <w:tcPr>
             <w:tcW w:w="1255" w:type="pct"/>
           </w:tcPr>
-          <w:p/>
+          <w:p>
+            <w:r>
+              <w:t xml:space="preserve">Lord </w:t>
+            </w:r>
+            <w:proofErr w:type="gramStart"/>
+            <w:r>
+              <w:t>have</w:t>
+            </w:r>
+            <w:proofErr w:type="gramEnd"/>
+            <w:r>
+              <w:t xml:space="preserve"> mercy. Lord </w:t>
+            </w:r>
+            <w:proofErr w:type="gramStart"/>
+            <w:r>
+              <w:t>have</w:t>
+            </w:r>
+            <w:proofErr w:type="gramEnd"/>
+            <w:r>
+              <w:t xml:space="preserve"> mercy.</w:t>
+            </w:r>
+          </w:p>
+          <w:p>
+            <w:r>
+              <w:t>Perfect us in the Orthodox faith.</w:t>
+            </w:r>
+          </w:p>
+          <w:p>
+            <w:r>
+              <w:t>Also make us worth to partake</w:t>
+            </w:r>
+          </w:p>
+          <w:p>
+            <w:r>
+              <w:t>Of Your Mysteries.</w:t>
+            </w:r>
+          </w:p>
         </w:tc>
         <w:tc>
           <w:tcPr>
@@ -2441,7 +3278,42 @@
           <w:tcPr>
             <w:tcW w:w="1255" w:type="pct"/>
           </w:tcPr>
-          <w:p/>
+          <w:p>
+            <w:r>
+              <w:t xml:space="preserve">Lord </w:t>
+            </w:r>
+            <w:proofErr w:type="gramStart"/>
+            <w:r>
+              <w:t>have</w:t>
+            </w:r>
+            <w:proofErr w:type="gramEnd"/>
+            <w:r>
+              <w:t xml:space="preserve"> mercy. Lord </w:t>
+            </w:r>
+            <w:proofErr w:type="gramStart"/>
+            <w:r>
+              <w:t>have</w:t>
+            </w:r>
+            <w:proofErr w:type="gramEnd"/>
+            <w:r>
+              <w:t xml:space="preserve"> mercy.</w:t>
+            </w:r>
+          </w:p>
+          <w:p>
+            <w:r>
+              <w:t>Take not away Your mercy</w:t>
+            </w:r>
+          </w:p>
+          <w:p>
+            <w:r>
+              <w:t>And Your Spirit, the Comforter, from us,</w:t>
+            </w:r>
+          </w:p>
+          <w:p>
+            <w:r>
+              <w:t>But have patience with us.</w:t>
+            </w:r>
+          </w:p>
         </w:tc>
         <w:tc>
           <w:tcPr>
@@ -2500,15 +3372,34 @@
             <w:r>
               <w:t>Let us worship our Savior, the Good Lover of Mankind because He had compassion on us. He came and saved us.</w:t>
             </w:r>
-            <w:bookmarkStart w:id="0" w:name="_GoBack"/>
-            <w:bookmarkEnd w:id="0"/>
-          </w:p>
-        </w:tc>
-        <w:tc>
-          <w:tcPr>
-            <w:tcW w:w="1255" w:type="pct"/>
-          </w:tcPr>
-          <w:p/>
+          </w:p>
+        </w:tc>
+        <w:tc>
+          <w:tcPr>
+            <w:tcW w:w="1255" w:type="pct"/>
+          </w:tcPr>
+          <w:p>
+            <w:r>
+              <w:t>Let us worship our Saviour,</w:t>
+            </w:r>
+          </w:p>
+          <w:p>
+            <w:r>
+              <w:t>The good Lover of mankind,</w:t>
+            </w:r>
+          </w:p>
+          <w:p>
+            <w:r>
+              <w:t>For He had compassion on us.</w:t>
+            </w:r>
+          </w:p>
+          <w:p>
+            <w:r>
+              <w:t>He came and saved us.</w:t>
+            </w:r>
+            <w:bookmarkStart w:id="7" w:name="_GoBack"/>
+            <w:bookmarkEnd w:id="7"/>
+          </w:p>
         </w:tc>
         <w:tc>
           <w:tcPr>
@@ -2535,6 +3426,136 @@
     </w:sectPr>
   </w:body>
 </w:document>
+</file>
+
+<file path=word/comments.xml><?xml version="1.0" encoding="utf-8"?>
+<w:comments xmlns:wpc="http://schemas.microsoft.com/office/word/2010/wordprocessingCanvas" xmlns:mc="http://schemas.openxmlformats.org/markup-compatibility/2006" xmlns:o="urn:schemas-microsoft-com:office:office" xmlns:r="http://schemas.openxmlformats.org/officeDocument/2006/relationships" xmlns:m="http://schemas.openxmlformats.org/officeDocument/2006/math" xmlns:v="urn:schemas-microsoft-com:vml" xmlns:wp14="http://schemas.microsoft.com/office/word/2010/wordprocessingDrawing" xmlns:wp="http://schemas.openxmlformats.org/drawingml/2006/wordprocessingDrawing" xmlns:w10="urn:schemas-microsoft-com:office:word" xmlns:w="http://schemas.openxmlformats.org/wordprocessingml/2006/main" xmlns:w14="http://schemas.microsoft.com/office/word/2010/wordml" xmlns:wpg="http://schemas.microsoft.com/office/word/2010/wordprocessingGroup" xmlns:wpi="http://schemas.microsoft.com/office/word/2010/wordprocessingInk" xmlns:wne="http://schemas.microsoft.com/office/word/2006/wordml" xmlns:wps="http://schemas.microsoft.com/office/word/2010/wordprocessingShape" mc:Ignorable="w14 wp14">
+  <w:comment w:id="0" w:author="Windows User" w:date="2015-08-17T08:38:00Z" w:initials="WU">
+    <w:p>
+      <w:pPr>
+        <w:pStyle w:val="CommentText"/>
+      </w:pPr>
+      <w:r>
+        <w:rPr>
+          <w:rStyle w:val="CommentReference"/>
+        </w:rPr>
+        <w:annotationRef/>
+      </w:r>
+      <w:r>
+        <w:t>This is clearly a late composition, bastardizing other hymns. “</w:t>
+      </w:r>
+      <w:proofErr w:type="gramStart"/>
+      <w:r>
+        <w:t>our</w:t>
+      </w:r>
+      <w:proofErr w:type="gramEnd"/>
+      <w:r>
+        <w:t xml:space="preserve"> father in heaven, the sinless one, with your good father…” right.</w:t>
+      </w:r>
+    </w:p>
+  </w:comment>
+  <w:comment w:id="1" w:author="Windows User" w:date="2015-08-17T08:07:00Z" w:initials="WU">
+    <w:p>
+      <w:pPr>
+        <w:pStyle w:val="CommentText"/>
+      </w:pPr>
+      <w:r>
+        <w:rPr>
+          <w:rStyle w:val="CommentReference"/>
+        </w:rPr>
+        <w:annotationRef/>
+      </w:r>
+      <w:r>
+        <w:t>Coptic is different from previous verse. What should English be?</w:t>
+      </w:r>
+    </w:p>
+  </w:comment>
+  <w:comment w:id="2" w:author="Windows User" w:date="2015-08-17T08:20:00Z" w:initials="WU">
+    <w:p>
+      <w:pPr>
+        <w:pStyle w:val="CommentText"/>
+      </w:pPr>
+      <w:r>
+        <w:rPr>
+          <w:rStyle w:val="CommentReference"/>
+        </w:rPr>
+        <w:annotationRef/>
+      </w:r>
+      <w:r>
+        <w:t>Or athletes? Or athletic martyrs?</w:t>
+      </w:r>
+    </w:p>
+  </w:comment>
+  <w:comment w:id="3" w:author="Windows User" w:date="2015-08-17T08:20:00Z" w:initials="WU">
+    <w:p>
+      <w:pPr>
+        <w:pStyle w:val="CommentText"/>
+      </w:pPr>
+      <w:r>
+        <w:rPr>
+          <w:rStyle w:val="CommentReference"/>
+        </w:rPr>
+        <w:annotationRef/>
+      </w:r>
+      <w:r>
+        <w:t>Or of the martyrs?</w:t>
+      </w:r>
+    </w:p>
+  </w:comment>
+  <w:comment w:id="4" w:author="Windows User" w:date="2015-08-17T08:28:00Z" w:initials="WU">
+    <w:p>
+      <w:pPr>
+        <w:pStyle w:val="CommentText"/>
+      </w:pPr>
+      <w:r>
+        <w:rPr>
+          <w:rStyle w:val="CommentReference"/>
+        </w:rPr>
+        <w:annotationRef/>
+      </w:r>
+      <w:r>
+        <w:t>Carries or lifts?</w:t>
+      </w:r>
+    </w:p>
+  </w:comment>
+  <w:comment w:id="5" w:author="Windows User" w:date="2015-08-17T08:38:00Z" w:initials="WU">
+    <w:p>
+      <w:pPr>
+        <w:pStyle w:val="CommentText"/>
+      </w:pPr>
+      <w:r>
+        <w:rPr>
+          <w:rStyle w:val="CommentReference"/>
+        </w:rPr>
+        <w:annotationRef/>
+      </w:r>
+      <w:r>
+        <w:t>Churches?</w:t>
+      </w:r>
+    </w:p>
+    <w:p>
+      <w:pPr>
+        <w:pStyle w:val="CommentText"/>
+      </w:pPr>
+    </w:p>
+  </w:comment>
+  <w:comment w:id="6" w:author="Windows User" w:date="2015-08-17T08:38:00Z" w:initials="WU">
+    <w:p>
+      <w:pPr>
+        <w:pStyle w:val="CommentText"/>
+      </w:pPr>
+      <w:r>
+        <w:rPr>
+          <w:rStyle w:val="CommentReference"/>
+        </w:rPr>
+        <w:annotationRef/>
+      </w:r>
+      <w:r>
+        <w:t>End?</w:t>
+      </w:r>
+    </w:p>
+  </w:comment>
+</w:comments>
 </file>
 
 <file path=word/endnotes.xml><?xml version="1.0" encoding="utf-8"?>
@@ -3758,7 +4779,7 @@
 </file>
 
 <file path=customXml/itemProps1.xml><?xml version="1.0" encoding="utf-8"?>
-<ds:datastoreItem xmlns:ds="http://schemas.openxmlformats.org/officeDocument/2006/customXml" ds:itemID="{4E0312DD-E4AB-47C3-A3D3-8AFE002807D3}">
+<ds:datastoreItem xmlns:ds="http://schemas.openxmlformats.org/officeDocument/2006/customXml" ds:itemID="{F0138336-30DE-4388-80C1-FC76C088A9CE}">
   <ds:schemaRefs>
     <ds:schemaRef ds:uri="http://schemas.openxmlformats.org/officeDocument/2006/bibliography"/>
   </ds:schemaRefs>

</xml_diff>